<commit_message>
modif de la doc pour diffusion version 1.1.1
</commit_message>
<xml_diff>
--- a/contribution directe (route).docx
+++ b/contribution directe (route).docx
@@ -189,7 +189,17 @@
                 <w:sz w:val="44"/>
                 <w:szCs w:val="44"/>
               </w:rPr>
-              <w:t>.0</w:t>
+              <w:t>.</w:t>
+            </w:r>
+            <w:r>
+              <w:rPr>
+                <w:rFonts w:ascii="Times New Roman" w:hAnsi="Times New Roman" w:cs="Times New Roman"/>
+                <w:b/>
+                <w:noProof/>
+                <w:sz w:val="44"/>
+                <w:szCs w:val="44"/>
+              </w:rPr>
+              <w:t>1</w:t>
             </w:r>
           </w:p>
         </w:tc>
@@ -454,7 +464,15 @@
                     <w:b/>
                     <w:szCs w:val="18"/>
                   </w:rPr>
-                  <w:t>.0</w:t>
+                  <w:t>.</w:t>
+                </w:r>
+                <w:r>
+                  <w:rPr>
+                    <w:rFonts w:cs="Arial"/>
+                    <w:b/>
+                    <w:szCs w:val="18"/>
+                  </w:rPr>
+                  <w:t>1</w:t>
                 </w:r>
               </w:sdtContent>
             </w:sdt>
@@ -473,7 +491,7 @@
               <w:docPart w:val="C16F81A3EFFC41CF93FB4F105A9B07C8"/>
             </w:placeholder>
             <w:dataBinding w:prefixMappings="xmlns:ns0='http://schemas.microsoft.com/office/2006/metadata/properties' xmlns:ns1='http://www.w3.org/2001/XMLSchema-instance' xmlns:ns2='http://schemas.microsoft.com/office/infopath/2007/PartnerControls' xmlns:ns3='a1322699-2fbb-4cce-8aba-176c4fa97253' xmlns:ns4='http://schemas.microsoft.com/sharepoint/v3' xmlns:ns5='http://schemas.microsoft.com/sharepoint/v3/fields' xmlns:ns6='f0ff482e-aa3b-417e-9d65-5f4cb2656651' " w:xpath="/ns0:properties[1]/documentManagement[1]/ns5:_DCDateCreated[1]" w:storeItemID="{1159403A-C237-488E-8C5E-DABF9FCE7043}"/>
-            <w:date w:fullDate="2024-03-21T00:00:00Z">
+            <w:date w:fullDate="2025-08-28T00:00:00Z">
               <w:dateFormat w:val="dd/MM/yyyy"/>
               <w:lid w:val="fr-FR"/>
               <w:storeMappedDataAs w:val="dateTime"/>
@@ -503,21 +521,49 @@
                     <w:rFonts w:cs="Arial"/>
                     <w:szCs w:val="18"/>
                   </w:rPr>
-                  <w:t>21/</w:t>
+                  <w:t>2</w:t>
                 </w:r>
                 <w:r>
                   <w:rPr>
                     <w:rFonts w:cs="Arial"/>
                     <w:szCs w:val="18"/>
                   </w:rPr>
-                  <w:t>03</w:t>
+                  <w:t>8</w:t>
                 </w:r>
                 <w:r>
                   <w:rPr>
                     <w:rFonts w:cs="Arial"/>
                     <w:szCs w:val="18"/>
                   </w:rPr>
-                  <w:t>/2024</w:t>
+                  <w:t>/</w:t>
+                </w:r>
+                <w:r>
+                  <w:rPr>
+                    <w:rFonts w:cs="Arial"/>
+                    <w:szCs w:val="18"/>
+                  </w:rPr>
+                  <w:t>0</w:t>
+                </w:r>
+                <w:r>
+                  <w:rPr>
+                    <w:rFonts w:cs="Arial"/>
+                    <w:szCs w:val="18"/>
+                  </w:rPr>
+                  <w:t>8</w:t>
+                </w:r>
+                <w:r>
+                  <w:rPr>
+                    <w:rFonts w:cs="Arial"/>
+                    <w:szCs w:val="18"/>
+                  </w:rPr>
+                  <w:t>/202</w:t>
+                </w:r>
+                <w:r>
+                  <w:rPr>
+                    <w:rFonts w:cs="Arial"/>
+                    <w:szCs w:val="18"/>
+                  </w:rPr>
+                  <w:t>5</w:t>
                 </w:r>
               </w:p>
             </w:tc>
@@ -907,7 +953,7 @@
                 <w:docPart w:val="040C324AC53043D19398B4EE6A36694E"/>
               </w:placeholder>
               <w:dataBinding w:prefixMappings="xmlns:ns0='http://schemas.microsoft.com/office/2006/metadata/properties' xmlns:ns1='http://www.w3.org/2001/XMLSchema-instance' xmlns:ns2='http://schemas.microsoft.com/office/infopath/2007/PartnerControls' xmlns:ns3='a1322699-2fbb-4cce-8aba-176c4fa97253' xmlns:ns4='http://schemas.microsoft.com/sharepoint/v3' xmlns:ns5='http://schemas.microsoft.com/sharepoint/v3/fields' xmlns:ns6='f0ff482e-aa3b-417e-9d65-5f4cb2656651' " w:xpath="/ns0:properties[1]/documentManagement[1]/ns3:Date_approbation[1]" w:storeItemID="{1159403A-C237-488E-8C5E-DABF9FCE7043}"/>
-              <w:date w:fullDate="2025-01-21T00:00:00Z">
+              <w:date w:fullDate="2025-08-28T00:00:00Z">
                 <w:dateFormat w:val="dd/MM/yyyy"/>
                 <w:lid w:val="fr-FR"/>
                 <w:storeMappedDataAs w:val="dateTime"/>
@@ -928,14 +974,28 @@
                     <w:rFonts w:cs="Arial"/>
                     <w:szCs w:val="18"/>
                   </w:rPr>
-                  <w:t>21/0</w:t>
+                  <w:t>2</w:t>
                 </w:r>
                 <w:r>
                   <w:rPr>
                     <w:rFonts w:cs="Arial"/>
                     <w:szCs w:val="18"/>
                   </w:rPr>
-                  <w:t>1</w:t>
+                  <w:t>8</w:t>
+                </w:r>
+                <w:r>
+                  <w:rPr>
+                    <w:rFonts w:cs="Arial"/>
+                    <w:szCs w:val="18"/>
+                  </w:rPr>
+                  <w:t>/0</w:t>
+                </w:r>
+                <w:r>
+                  <w:rPr>
+                    <w:rFonts w:cs="Arial"/>
+                    <w:szCs w:val="18"/>
+                  </w:rPr>
+                  <w:t>8</w:t>
                 </w:r>
                 <w:r>
                   <w:rPr>
@@ -1444,15 +1504,143 @@
           </w:p>
         </w:tc>
       </w:tr>
+      <w:tr>
+        <w:tc>
+          <w:tcPr>
+            <w:tcW w:w="1122" w:type="dxa"/>
+          </w:tcPr>
+          <w:p>
+            <w:pPr>
+              <w:ind w:firstLine="0"/>
+              <w:jc w:val="center"/>
+              <w:rPr>
+                <w:rFonts w:cs="Arial"/>
+                <w:szCs w:val="18"/>
+              </w:rPr>
+            </w:pPr>
+            <w:r>
+              <w:rPr>
+                <w:rFonts w:cs="Arial"/>
+                <w:szCs w:val="18"/>
+              </w:rPr>
+              <w:t>1.1.</w:t>
+            </w:r>
+            <w:r>
+              <w:rPr>
+                <w:rFonts w:cs="Arial"/>
+                <w:szCs w:val="18"/>
+              </w:rPr>
+              <w:t>1</w:t>
+            </w:r>
+          </w:p>
+        </w:tc>
+        <w:tc>
+          <w:tcPr>
+            <w:tcW w:w="1400" w:type="dxa"/>
+          </w:tcPr>
+          <w:p>
+            <w:pPr>
+              <w:ind w:firstLine="0"/>
+              <w:jc w:val="center"/>
+              <w:rPr>
+                <w:rFonts w:cs="Arial"/>
+                <w:szCs w:val="18"/>
+              </w:rPr>
+            </w:pPr>
+            <w:r>
+              <w:rPr>
+                <w:rFonts w:cs="Arial"/>
+                <w:szCs w:val="18"/>
+              </w:rPr>
+              <w:t>2</w:t>
+            </w:r>
+            <w:r>
+              <w:rPr>
+                <w:rFonts w:cs="Arial"/>
+                <w:szCs w:val="18"/>
+              </w:rPr>
+              <w:t>8</w:t>
+            </w:r>
+            <w:r>
+              <w:rPr>
+                <w:rFonts w:cs="Arial"/>
+                <w:szCs w:val="18"/>
+              </w:rPr>
+              <w:t>/0</w:t>
+            </w:r>
+            <w:r>
+              <w:rPr>
+                <w:rFonts w:cs="Arial"/>
+                <w:szCs w:val="18"/>
+              </w:rPr>
+              <w:t>8</w:t>
+            </w:r>
+            <w:r>
+              <w:rPr>
+                <w:rFonts w:cs="Arial"/>
+                <w:szCs w:val="18"/>
+              </w:rPr>
+              <w:t>/2025</w:t>
+            </w:r>
+          </w:p>
+        </w:tc>
+        <w:tc>
+          <w:tcPr>
+            <w:tcW w:w="2500" w:type="dxa"/>
+          </w:tcPr>
+          <w:p>
+            <w:pPr>
+              <w:rPr>
+                <w:rFonts w:cs="Arial"/>
+                <w:szCs w:val="18"/>
+              </w:rPr>
+            </w:pPr>
+            <w:r>
+              <w:rPr>
+                <w:rFonts w:cs="Arial"/>
+                <w:szCs w:val="18"/>
+              </w:rPr>
+              <w:t>Philippe Gallen</w:t>
+            </w:r>
+          </w:p>
+        </w:tc>
+        <w:tc>
+          <w:tcPr>
+            <w:tcW w:w="4850" w:type="dxa"/>
+          </w:tcPr>
+          <w:p>
+            <w:pPr>
+              <w:ind w:firstLine="0"/>
+              <w:rPr>
+                <w:rFonts w:cs="Arial"/>
+                <w:szCs w:val="18"/>
+              </w:rPr>
+            </w:pPr>
+            <w:r>
+              <w:rPr>
+                <w:rFonts w:cs="Arial"/>
+                <w:szCs w:val="18"/>
+              </w:rPr>
+              <w:t>Adaptation à la version 1.1.</w:t>
+            </w:r>
+            <w:r>
+              <w:rPr>
+                <w:rFonts w:cs="Arial"/>
+                <w:szCs w:val="18"/>
+              </w:rPr>
+              <w:t>1</w:t>
+            </w:r>
+            <w:r>
+              <w:rPr>
+                <w:rFonts w:cs="Arial"/>
+                <w:szCs w:val="18"/>
+              </w:rPr>
+              <w:t xml:space="preserve"> du plugin</w:t>
+            </w:r>
+          </w:p>
+        </w:tc>
+      </w:tr>
     </w:tbl>
-    <w:p>
-      <w:pPr>
-        <w:ind w:left="397"/>
-        <w:rPr>
-          <w:rFonts w:eastAsia="Times New Roman" w:cs="Times New Roman"/>
-        </w:rPr>
-      </w:pPr>
-    </w:p>
     <w:sdt>
       <w:sdtPr>
         <w:rPr>
@@ -1510,7 +1698,7 @@
           <w:r>
             <w:fldChar w:fldCharType="separate"/>
           </w:r>
-          <w:hyperlink w:anchor="_Toc204246302" w:history="1">
+          <w:hyperlink w:anchor="_Toc207290625" w:history="1">
             <w:r>
               <w:rPr>
                 <w:rStyle w:val="Lienhypertexte"/>
@@ -1548,7 +1736,7 @@
               <w:rPr>
                 <w:webHidden/>
               </w:rPr>
-              <w:instrText xml:space="preserve"> PAGEREF _Toc204246302 \h </w:instrText>
+              <w:instrText xml:space="preserve"> PAGEREF _Toc207290625 \h </w:instrText>
             </w:r>
             <w:r>
               <w:rPr>
@@ -1585,7 +1773,7 @@
               <w:szCs w:val="22"/>
             </w:rPr>
           </w:pPr>
-          <w:hyperlink w:anchor="_Toc204246303" w:history="1">
+          <w:hyperlink w:anchor="_Toc207290626" w:history="1">
             <w:r>
               <w:rPr>
                 <w:rStyle w:val="Lienhypertexte"/>
@@ -1623,7 +1811,7 @@
               <w:rPr>
                 <w:webHidden/>
               </w:rPr>
-              <w:instrText xml:space="preserve"> PAGEREF _Toc204246303 \h </w:instrText>
+              <w:instrText xml:space="preserve"> PAGEREF _Toc207290626 \h </w:instrText>
             </w:r>
             <w:r>
               <w:rPr>
@@ -1660,7 +1848,7 @@
               <w:szCs w:val="22"/>
             </w:rPr>
           </w:pPr>
-          <w:hyperlink w:anchor="_Toc204246304" w:history="1">
+          <w:hyperlink w:anchor="_Toc207290627" w:history="1">
             <w:r>
               <w:rPr>
                 <w:rStyle w:val="Lienhypertexte"/>
@@ -1698,7 +1886,7 @@
               <w:rPr>
                 <w:webHidden/>
               </w:rPr>
-              <w:instrText xml:space="preserve"> PAGEREF _Toc204246304 \h </w:instrText>
+              <w:instrText xml:space="preserve"> PAGEREF _Toc207290627 \h </w:instrText>
             </w:r>
             <w:r>
               <w:rPr>
@@ -1735,7 +1923,7 @@
               <w:szCs w:val="22"/>
             </w:rPr>
           </w:pPr>
-          <w:hyperlink w:anchor="_Toc204246305" w:history="1">
+          <w:hyperlink w:anchor="_Toc207290628" w:history="1">
             <w:r>
               <w:rPr>
                 <w:rStyle w:val="Lienhypertexte"/>
@@ -1773,7 +1961,7 @@
               <w:rPr>
                 <w:webHidden/>
               </w:rPr>
-              <w:instrText xml:space="preserve"> PAGEREF _Toc204246305 \h </w:instrText>
+              <w:instrText xml:space="preserve"> PAGEREF _Toc207290628 \h </w:instrText>
             </w:r>
             <w:r>
               <w:rPr>
@@ -1810,7 +1998,7 @@
               <w:szCs w:val="22"/>
             </w:rPr>
           </w:pPr>
-          <w:hyperlink w:anchor="_Toc204246306" w:history="1">
+          <w:hyperlink w:anchor="_Toc207290629" w:history="1">
             <w:r>
               <w:rPr>
                 <w:rStyle w:val="Lienhypertexte"/>
@@ -1848,7 +2036,7 @@
               <w:rPr>
                 <w:webHidden/>
               </w:rPr>
-              <w:instrText xml:space="preserve"> PAGEREF _Toc204246306 \h </w:instrText>
+              <w:instrText xml:space="preserve"> PAGEREF _Toc207290629 \h </w:instrText>
             </w:r>
             <w:r>
               <w:rPr>
@@ -1884,7 +2072,7 @@
               <w:szCs w:val="22"/>
             </w:rPr>
           </w:pPr>
-          <w:hyperlink w:anchor="_Toc204246307" w:history="1">
+          <w:hyperlink w:anchor="_Toc207290630" w:history="1">
             <w:r>
               <w:rPr>
                 <w:rStyle w:val="Lienhypertexte"/>
@@ -1921,7 +2109,7 @@
               <w:rPr>
                 <w:webHidden/>
               </w:rPr>
-              <w:instrText xml:space="preserve"> PAGEREF _Toc204246307 \h </w:instrText>
+              <w:instrText xml:space="preserve"> PAGEREF _Toc207290630 \h </w:instrText>
             </w:r>
             <w:r>
               <w:rPr>
@@ -1957,7 +2145,7 @@
               <w:szCs w:val="22"/>
             </w:rPr>
           </w:pPr>
-          <w:hyperlink w:anchor="_Toc204246308" w:history="1">
+          <w:hyperlink w:anchor="_Toc207290631" w:history="1">
             <w:r>
               <w:rPr>
                 <w:rStyle w:val="Lienhypertexte"/>
@@ -1994,7 +2182,7 @@
               <w:rPr>
                 <w:webHidden/>
               </w:rPr>
-              <w:instrText xml:space="preserve"> PAGEREF _Toc204246308 \h </w:instrText>
+              <w:instrText xml:space="preserve"> PAGEREF _Toc207290631 \h </w:instrText>
             </w:r>
             <w:r>
               <w:rPr>
@@ -2031,7 +2219,7 @@
               <w:szCs w:val="22"/>
             </w:rPr>
           </w:pPr>
-          <w:hyperlink w:anchor="_Toc204246309" w:history="1">
+          <w:hyperlink w:anchor="_Toc207290632" w:history="1">
             <w:r>
               <w:rPr>
                 <w:rStyle w:val="Lienhypertexte"/>
@@ -2069,7 +2257,7 @@
               <w:rPr>
                 <w:webHidden/>
               </w:rPr>
-              <w:instrText xml:space="preserve"> PAGEREF _Toc204246309 \h </w:instrText>
+              <w:instrText xml:space="preserve"> PAGEREF _Toc207290632 \h </w:instrText>
             </w:r>
             <w:r>
               <w:rPr>
@@ -2106,7 +2294,7 @@
               <w:szCs w:val="22"/>
             </w:rPr>
           </w:pPr>
-          <w:hyperlink w:anchor="_Toc204246310" w:history="1">
+          <w:hyperlink w:anchor="_Toc207290633" w:history="1">
             <w:r>
               <w:rPr>
                 <w:rStyle w:val="Lienhypertexte"/>
@@ -2144,7 +2332,7 @@
               <w:rPr>
                 <w:webHidden/>
               </w:rPr>
-              <w:instrText xml:space="preserve"> PAGEREF _Toc204246310 \h </w:instrText>
+              <w:instrText xml:space="preserve"> PAGEREF _Toc207290633 \h </w:instrText>
             </w:r>
             <w:r>
               <w:rPr>
@@ -2180,7 +2368,7 @@
               <w:szCs w:val="22"/>
             </w:rPr>
           </w:pPr>
-          <w:hyperlink w:anchor="_Toc204246311" w:history="1">
+          <w:hyperlink w:anchor="_Toc207290634" w:history="1">
             <w:r>
               <w:rPr>
                 <w:rStyle w:val="Lienhypertexte"/>
@@ -2217,7 +2405,7 @@
               <w:rPr>
                 <w:webHidden/>
               </w:rPr>
-              <w:instrText xml:space="preserve"> PAGEREF _Toc204246311 \h </w:instrText>
+              <w:instrText xml:space="preserve"> PAGEREF _Toc207290634 \h </w:instrText>
             </w:r>
             <w:r>
               <w:rPr>
@@ -2254,7 +2442,7 @@
               <w:szCs w:val="22"/>
             </w:rPr>
           </w:pPr>
-          <w:hyperlink w:anchor="_Toc204246312" w:history="1">
+          <w:hyperlink w:anchor="_Toc207290635" w:history="1">
             <w:r>
               <w:rPr>
                 <w:rStyle w:val="Lienhypertexte"/>
@@ -2292,7 +2480,7 @@
               <w:rPr>
                 <w:webHidden/>
               </w:rPr>
-              <w:instrText xml:space="preserve"> PAGEREF _Toc204246312 \h </w:instrText>
+              <w:instrText xml:space="preserve"> PAGEREF _Toc207290635 \h </w:instrText>
             </w:r>
             <w:r>
               <w:rPr>
@@ -2328,7 +2516,7 @@
               <w:szCs w:val="22"/>
             </w:rPr>
           </w:pPr>
-          <w:hyperlink w:anchor="_Toc204246313" w:history="1">
+          <w:hyperlink w:anchor="_Toc207290636" w:history="1">
             <w:r>
               <w:rPr>
                 <w:rStyle w:val="Lienhypertexte"/>
@@ -2365,7 +2553,7 @@
               <w:rPr>
                 <w:webHidden/>
               </w:rPr>
-              <w:instrText xml:space="preserve"> PAGEREF _Toc204246313 \h </w:instrText>
+              <w:instrText xml:space="preserve"> PAGEREF _Toc207290636 \h </w:instrText>
             </w:r>
             <w:r>
               <w:rPr>
@@ -2435,7 +2623,7 @@
       <w:pPr>
         <w:pStyle w:val="Titre1"/>
       </w:pPr>
-      <w:bookmarkStart w:id="1" w:name="_Toc204246302"/>
+      <w:bookmarkStart w:id="1" w:name="_Toc207290625"/>
       <w:r>
         <w:t>Prérequis</w:t>
       </w:r>
@@ -2732,7 +2920,7 @@
       <w:pPr>
         <w:pStyle w:val="Titre1"/>
       </w:pPr>
-      <w:bookmarkStart w:id="3" w:name="_Toc204246303"/>
+      <w:bookmarkStart w:id="3" w:name="_Toc207290626"/>
       <w:r>
         <w:t>Résumé</w:t>
       </w:r>
@@ -2759,7 +2947,7 @@
       <w:pPr>
         <w:pStyle w:val="Titre1"/>
       </w:pPr>
-      <w:bookmarkStart w:id="4" w:name="_Toc204246304"/>
+      <w:bookmarkStart w:id="4" w:name="_Toc207290627"/>
       <w:r>
         <w:t>Installation</w:t>
       </w:r>
@@ -2867,7 +3055,7 @@
       <w:pPr>
         <w:pStyle w:val="Titre1"/>
       </w:pPr>
-      <w:bookmarkStart w:id="5" w:name="_Toc204246305"/>
+      <w:bookmarkStart w:id="5" w:name="_Toc207290628"/>
       <w:r>
         <w:t>Présentation</w:t>
       </w:r>
@@ -3267,7 +3455,7 @@
       <w:pPr>
         <w:pStyle w:val="Titre1"/>
       </w:pPr>
-      <w:bookmarkStart w:id="6" w:name="_Toc204246306"/>
+      <w:bookmarkStart w:id="6" w:name="_Toc207290629"/>
       <w:r>
         <w:t>Mode de sélection</w:t>
       </w:r>
@@ -3278,7 +3466,7 @@
       <w:pPr>
         <w:pStyle w:val="Titre2"/>
       </w:pPr>
-      <w:bookmarkStart w:id="7" w:name="_Toc204246307"/>
+      <w:bookmarkStart w:id="7" w:name="_Toc207290630"/>
       <w:r>
         <w:t>Sélection unique</w:t>
       </w:r>
@@ -3391,7 +3579,7 @@
       <w:pPr>
         <w:pStyle w:val="Titre2"/>
       </w:pPr>
-      <w:bookmarkStart w:id="8" w:name="_Toc204246308"/>
+      <w:bookmarkStart w:id="8" w:name="_Toc207290631"/>
       <w:r>
         <w:t>Sélection multiple</w:t>
       </w:r>
@@ -3690,8 +3878,8 @@
       <w:bookmarkStart w:id="12" w:name="_Toc223756091"/>
       <w:bookmarkStart w:id="13" w:name="_Toc223425647"/>
       <w:bookmarkStart w:id="14" w:name="_Toc223756092"/>
-      <w:bookmarkStart w:id="15" w:name="_Toc204246309"/>
-      <w:bookmarkStart w:id="16" w:name="_Toc215049623"/>
+      <w:bookmarkStart w:id="15" w:name="_Toc215049623"/>
+      <w:bookmarkStart w:id="16" w:name="_Toc207290632"/>
       <w:bookmarkEnd w:id="9"/>
       <w:bookmarkEnd w:id="10"/>
       <w:bookmarkEnd w:id="11"/>
@@ -3701,7 +3889,7 @@
       <w:r>
         <w:t>Modification</w:t>
       </w:r>
-      <w:bookmarkEnd w:id="15"/>
+      <w:bookmarkEnd w:id="16"/>
     </w:p>
     <w:p>
       <w:pPr>
@@ -3832,27 +4020,14 @@
                         <w:txbxContent>
                           <w:p>
                             <w:r>
-                              <w:t xml:space="preserve">Attention : seule la base client est modifiée. Pour envoyer les modifications sur le serveur </w:t>
-                            </w:r>
-                            <w:proofErr w:type="spellStart"/>
-                            <w:r>
-                              <w:t>BDUni</w:t>
-                            </w:r>
-                            <w:proofErr w:type="spellEnd"/>
-                            <w:r>
-                              <w:t xml:space="preserve"> il faut le faire par l’intermédiaire du plugin espace collaboratif IGN, en cliquant sur l’enregistrement de la couche </w:t>
+                              <w:t>Attention : seule la base client est modifiée. Pour envoyer les modifications sur le serveur BDUni il faut le faire par l’intermédiaire du plugin espace collaboratif IGN, en cliquant sur l’enregistrement de la couche </w:t>
                             </w:r>
                             <w:r>
-                              <w:t>(disquette</w:t>
-                            </w:r>
-                            <w:proofErr w:type="gramStart"/>
-                            <w:r>
-                              <w:t>)</w:t>
+                              <w:t>(disquette)</w:t>
                             </w:r>
                             <w:r>
                               <w:t>:</w:t>
                             </w:r>
-                            <w:proofErr w:type="gramEnd"/>
                           </w:p>
                           <w:p>
                             <w:pPr>
@@ -3942,27 +4117,14 @@
                   <w:txbxContent>
                     <w:p>
                       <w:r>
-                        <w:t xml:space="preserve">Attention : seule la base client est modifiée. Pour envoyer les modifications sur le serveur </w:t>
-                      </w:r>
-                      <w:proofErr w:type="spellStart"/>
-                      <w:r>
-                        <w:t>BDUni</w:t>
-                      </w:r>
-                      <w:proofErr w:type="spellEnd"/>
-                      <w:r>
-                        <w:t xml:space="preserve"> il faut le faire par l’intermédiaire du plugin espace collaboratif IGN, en cliquant sur l’enregistrement de la couche </w:t>
+                        <w:t>Attention : seule la base client est modifiée. Pour envoyer les modifications sur le serveur BDUni il faut le faire par l’intermédiaire du plugin espace collaboratif IGN, en cliquant sur l’enregistrement de la couche </w:t>
                       </w:r>
                       <w:r>
-                        <w:t>(disquette</w:t>
-                      </w:r>
-                      <w:proofErr w:type="gramStart"/>
-                      <w:r>
-                        <w:t>)</w:t>
+                        <w:t>(disquette)</w:t>
                       </w:r>
                       <w:r>
                         <w:t>:</w:t>
                       </w:r>
-                      <w:proofErr w:type="gramEnd"/>
                     </w:p>
                     <w:p>
                       <w:pPr>
@@ -3996,7 +4158,7 @@
                                     <pic:cNvPicPr/>
                                   </pic:nvPicPr>
                                   <pic:blipFill>
-                                    <a:blip r:embed="rId22"/>
+                                    <a:blip r:embed="rId21"/>
                                     <a:stretch>
                                       <a:fillRect/>
                                     </a:stretch>
@@ -4068,7 +4230,7 @@
                     <pic:cNvPicPr/>
                   </pic:nvPicPr>
                   <pic:blipFill>
-                    <a:blip r:embed="rId23"/>
+                    <a:blip r:embed="rId22"/>
                     <a:stretch>
                       <a:fillRect/>
                     </a:stretch>
@@ -4115,7 +4277,7 @@
                     <pic:cNvPicPr/>
                   </pic:nvPicPr>
                   <pic:blipFill>
-                    <a:blip r:embed="rId24"/>
+                    <a:blip r:embed="rId23"/>
                     <a:stretch>
                       <a:fillRect/>
                     </a:stretch>
@@ -4164,14 +4326,14 @@
       <w:pPr>
         <w:pStyle w:val="Titre1"/>
       </w:pPr>
-      <w:bookmarkStart w:id="17" w:name="_Toc204246310"/>
+      <w:bookmarkStart w:id="17" w:name="_Toc207290633"/>
       <w:r>
         <w:lastRenderedPageBreak/>
         <w:t>Extra</w:t>
       </w:r>
       <w:bookmarkEnd w:id="17"/>
     </w:p>
-    <w:bookmarkEnd w:id="16"/>
+    <w:bookmarkEnd w:id="15"/>
     <w:p>
       <w:pPr>
         <w:spacing w:before="0" w:after="200" w:line="276" w:lineRule="auto"/>
@@ -4189,7 +4351,7 @@
         <w:ind w:firstLine="576"/>
       </w:pPr>
       <w:bookmarkStart w:id="18" w:name="_Toc182399295"/>
-      <w:bookmarkStart w:id="19" w:name="_Toc204246311"/>
+      <w:bookmarkStart w:id="19" w:name="_Toc207290634"/>
       <w:r>
         <w:t>A propos</w:t>
       </w:r>
@@ -4228,7 +4390,7 @@
                     <pic:cNvPicPr/>
                   </pic:nvPicPr>
                   <pic:blipFill>
-                    <a:blip r:embed="rId25">
+                    <a:blip r:embed="rId24">
                       <a:extLst>
                         <a:ext uri="{28A0092B-C50C-407E-A947-70E740481C1C}">
                           <a14:useLocalDpi xmlns:a14="http://schemas.microsoft.com/office/drawing/2010/main" val="0"/>
@@ -4287,7 +4449,7 @@
                     <pic:cNvPicPr/>
                   </pic:nvPicPr>
                   <pic:blipFill>
-                    <a:blip r:embed="rId26">
+                    <a:blip r:embed="rId25">
                       <a:extLst>
                         <a:ext uri="{28A0092B-C50C-407E-A947-70E740481C1C}">
                           <a14:useLocalDpi xmlns:a14="http://schemas.microsoft.com/office/drawing/2010/main" val="0"/>
@@ -4367,7 +4529,7 @@
       <w:pPr>
         <w:pStyle w:val="Titre1"/>
       </w:pPr>
-      <w:bookmarkStart w:id="20" w:name="_Toc204246312"/>
+      <w:bookmarkStart w:id="20" w:name="_Toc207290635"/>
       <w:r>
         <w:t>Annexes</w:t>
       </w:r>
@@ -4378,7 +4540,7 @@
       <w:pPr>
         <w:pStyle w:val="Titre2"/>
       </w:pPr>
-      <w:bookmarkStart w:id="21" w:name="_Toc204246313"/>
+      <w:bookmarkStart w:id="21" w:name="_Toc207290636"/>
       <w:r>
         <w:t xml:space="preserve">Installation du package </w:t>
       </w:r>
@@ -4428,7 +4590,7 @@
                     <pic:cNvPicPr/>
                   </pic:nvPicPr>
                   <pic:blipFill>
-                    <a:blip r:embed="rId27">
+                    <a:blip r:embed="rId26">
                       <a:extLst>
                         <a:ext uri="{28A0092B-C50C-407E-A947-70E740481C1C}">
                           <a14:useLocalDpi xmlns:a14="http://schemas.microsoft.com/office/drawing/2010/main" val="0"/>
@@ -4515,7 +4677,7 @@
                     <pic:cNvPicPr/>
                   </pic:nvPicPr>
                   <pic:blipFill>
-                    <a:blip r:embed="rId28">
+                    <a:blip r:embed="rId27">
                       <a:extLst>
                         <a:ext uri="{28A0092B-C50C-407E-A947-70E740481C1C}">
                           <a14:useLocalDpi xmlns:a14="http://schemas.microsoft.com/office/drawing/2010/main" val="0"/>
@@ -4553,8 +4715,8 @@
     <w:p/>
     <w:p/>
     <w:sectPr>
-      <w:footerReference w:type="default" r:id="rId29"/>
-      <w:footerReference w:type="first" r:id="rId30"/>
+      <w:footerReference w:type="default" r:id="rId28"/>
+      <w:footerReference w:type="first" r:id="rId29"/>
       <w:pgSz w:w="11906" w:h="16838" w:code="9"/>
       <w:pgMar w:top="851" w:right="924" w:bottom="1616" w:left="1134" w:header="709" w:footer="607" w:gutter="0"/>
       <w:cols w:space="708"/>
@@ -4788,7 +4950,7 @@
             <w:tag w:val="_DCDateCreated"/>
             <w:id w:val="317545533"/>
             <w:dataBinding w:prefixMappings="xmlns:ns0='http://schemas.microsoft.com/office/2006/metadata/properties' xmlns:ns1='http://www.w3.org/2001/XMLSchema-instance' xmlns:ns2='http://schemas.microsoft.com/office/infopath/2007/PartnerControls' xmlns:ns3='a1322699-2fbb-4cce-8aba-176c4fa97253' xmlns:ns4='http://schemas.microsoft.com/sharepoint/v3' xmlns:ns5='http://schemas.microsoft.com/sharepoint/v3/fields' xmlns:ns6='f0ff482e-aa3b-417e-9d65-5f4cb2656651' " w:xpath="/ns0:properties[1]/documentManagement[1]/ns5:_DCDateCreated[1]" w:storeItemID="{1159403A-C237-488E-8C5E-DABF9FCE7043}"/>
-            <w:date w:fullDate="2024-07-24T00:00:00Z">
+            <w:date w:fullDate="2025-08-28T00:00:00Z">
               <w:dateFormat w:val="dd/MM/yyyy"/>
               <w:lid w:val="fr-FR"/>
               <w:storeMappedDataAs w:val="dateTime"/>
@@ -4832,7 +4994,7 @@
                   <w:sz w:val="16"/>
                   <w:szCs w:val="16"/>
                 </w:rPr>
-                <w:t>4/07</w:t>
+                <w:t>8</w:t>
               </w:r>
               <w:r>
                 <w:rPr>
@@ -4842,7 +5004,37 @@
                   <w:sz w:val="16"/>
                   <w:szCs w:val="16"/>
                 </w:rPr>
-                <w:t>/2024</w:t>
+                <w:t>/</w:t>
+              </w:r>
+              <w:r>
+                <w:rPr>
+                  <w:rFonts w:eastAsia="Calibri"/>
+                  <w:noProof/>
+                  <w:color w:val="002060"/>
+                  <w:sz w:val="16"/>
+                  <w:szCs w:val="16"/>
+                </w:rPr>
+                <w:t>08</w:t>
+              </w:r>
+              <w:r>
+                <w:rPr>
+                  <w:rFonts w:eastAsia="Calibri"/>
+                  <w:noProof/>
+                  <w:color w:val="002060"/>
+                  <w:sz w:val="16"/>
+                  <w:szCs w:val="16"/>
+                </w:rPr>
+                <w:t>/202</w:t>
+              </w:r>
+              <w:r>
+                <w:rPr>
+                  <w:rFonts w:eastAsia="Calibri"/>
+                  <w:noProof/>
+                  <w:color w:val="002060"/>
+                  <w:sz w:val="16"/>
+                  <w:szCs w:val="16"/>
+                </w:rPr>
+                <w:t>5</w:t>
               </w:r>
             </w:p>
           </w:sdtContent>
@@ -7638,6 +7830,7 @@
     <w:rsid w:val="00C4071C"/>
     <w:rsid w:val="00CA38A7"/>
     <w:rsid w:val="00CE6C6B"/>
+    <w:rsid w:val="00D42535"/>
     <w:rsid w:val="00D7017E"/>
     <w:rsid w:val="00DB2D73"/>
     <w:rsid w:val="00DB40F5"/>
@@ -8414,29 +8607,6 @@
 </file>
 
 <file path=customXml/item1.xml><?xml version="1.0" encoding="utf-8"?>
-<b:Sources xmlns:b="http://schemas.openxmlformats.org/officeDocument/2006/bibliography" xmlns="http://schemas.openxmlformats.org/officeDocument/2006/bibliography" SelectedStyle="\APA.XSL" StyleName="APA"/>
-</file>
-
-<file path=customXml/item2.xml><?xml version="1.0" encoding="utf-8"?>
-<p:properties xmlns:p="http://schemas.microsoft.com/office/2006/metadata/properties" xmlns:xsi="http://www.w3.org/2001/XMLSchema-instance" xmlns:pc="http://schemas.microsoft.com/office/infopath/2007/PartnerControls">
-  <documentManagement>
-    <lcf76f155ced4ddcb4097134ff3c332f xmlns="b295003c-aa87-407e-9024-fdee4e88f6fa">
-      <Terms xmlns="http://schemas.microsoft.com/office/infopath/2007/PartnerControls"/>
-    </lcf76f155ced4ddcb4097134ff3c332f>
-  </documentManagement>
-</p:properties>
-</file>
-
-<file path=customXml/item3.xml><?xml version="1.0" encoding="utf-8"?>
-<?mso-contentType ?>
-<FormTemplates xmlns="http://schemas.microsoft.com/sharepoint/v3/contenttype/forms">
-  <Display>DocumentLibraryForm</Display>
-  <Edit>DocumentLibraryForm</Edit>
-  <New>DocumentLibraryForm</New>
-</FormTemplates>
-</file>
-
-<file path=customXml/item4.xml><?xml version="1.0" encoding="utf-8"?>
 <ct:contentTypeSchema xmlns:ct="http://schemas.microsoft.com/office/2006/metadata/contentType" xmlns:ma="http://schemas.microsoft.com/office/2006/metadata/properties/metaAttributes" ct:_="" ma:_="" ma:contentTypeName="Document" ma:contentTypeID="0x010100A3FA4CB5114F4B43B99F0B6DC8751D90" ma:contentTypeVersion="10" ma:contentTypeDescription="Crée un document." ma:contentTypeScope="" ma:versionID="501205be520febb413c56432ff8e6df1">
   <xsd:schema xmlns:xsd="http://www.w3.org/2001/XMLSchema" xmlns:xs="http://www.w3.org/2001/XMLSchema" xmlns:p="http://schemas.microsoft.com/office/2006/metadata/properties" xmlns:ns2="b295003c-aa87-407e-9024-fdee4e88f6fa" targetNamespace="http://schemas.microsoft.com/office/2006/metadata/properties" ma:root="true" ma:fieldsID="0378f5bf275aa5e8e5bb75b38d3da7db" ns2:_="">
     <xsd:import namespace="b295003c-aa87-407e-9024-fdee4e88f6fa"/>
@@ -8614,33 +8784,30 @@
 </ct:contentTypeSchema>
 </file>
 
-<file path=customXml/itemProps1.xml><?xml version="1.0" encoding="utf-8"?>
-<ds:datastoreItem xmlns:ds="http://schemas.openxmlformats.org/officeDocument/2006/customXml" ds:itemID="{0FF0F878-5F0F-460C-9013-40E72731A637}">
-  <ds:schemaRefs>
-    <ds:schemaRef ds:uri="http://schemas.openxmlformats.org/officeDocument/2006/bibliography"/>
-  </ds:schemaRefs>
-</ds:datastoreItem>
+<file path=customXml/item2.xml><?xml version="1.0" encoding="utf-8"?>
+<?mso-contentType ?>
+<FormTemplates xmlns="http://schemas.microsoft.com/sharepoint/v3/contenttype/forms">
+  <Display>DocumentLibraryForm</Display>
+  <Edit>DocumentLibraryForm</Edit>
+  <New>DocumentLibraryForm</New>
+</FormTemplates>
 </file>
 
-<file path=customXml/itemProps2.xml><?xml version="1.0" encoding="utf-8"?>
-<ds:datastoreItem xmlns:ds="http://schemas.openxmlformats.org/officeDocument/2006/customXml" ds:itemID="{1159403A-C237-488E-8C5E-DABF9FCE7043}">
-  <ds:schemaRefs>
-    <ds:schemaRef ds:uri="http://schemas.microsoft.com/office/2006/metadata/properties"/>
-    <ds:schemaRef ds:uri="http://schemas.microsoft.com/office/infopath/2007/PartnerControls"/>
-    <ds:schemaRef ds:uri="b295003c-aa87-407e-9024-fdee4e88f6fa"/>
-  </ds:schemaRefs>
-</ds:datastoreItem>
+<file path=customXml/item3.xml><?xml version="1.0" encoding="utf-8"?>
+<p:properties xmlns:p="http://schemas.microsoft.com/office/2006/metadata/properties" xmlns:xsi="http://www.w3.org/2001/XMLSchema-instance" xmlns:pc="http://schemas.microsoft.com/office/infopath/2007/PartnerControls">
+  <documentManagement>
+    <lcf76f155ced4ddcb4097134ff3c332f xmlns="b295003c-aa87-407e-9024-fdee4e88f6fa">
+      <Terms xmlns="http://schemas.microsoft.com/office/infopath/2007/PartnerControls"/>
+    </lcf76f155ced4ddcb4097134ff3c332f>
+  </documentManagement>
+</p:properties>
 </file>
 
-<file path=customXml/itemProps3.xml><?xml version="1.0" encoding="utf-8"?>
-<ds:datastoreItem xmlns:ds="http://schemas.openxmlformats.org/officeDocument/2006/customXml" ds:itemID="{EEE2973D-7DD7-4773-855D-5CAD81242BDE}">
-  <ds:schemaRefs>
-    <ds:schemaRef ds:uri="http://schemas.microsoft.com/sharepoint/v3/contenttype/forms"/>
-  </ds:schemaRefs>
-</ds:datastoreItem>
+<file path=customXml/item4.xml><?xml version="1.0" encoding="utf-8"?>
+<b:Sources xmlns:b="http://schemas.openxmlformats.org/officeDocument/2006/bibliography" xmlns="http://schemas.openxmlformats.org/officeDocument/2006/bibliography" SelectedStyle="\APA.XSL" StyleName="APA"/>
 </file>
 
-<file path=customXml/itemProps4.xml><?xml version="1.0" encoding="utf-8"?>
+<file path=customXml/itemProps1.xml><?xml version="1.0" encoding="utf-8"?>
 <ds:datastoreItem xmlns:ds="http://schemas.openxmlformats.org/officeDocument/2006/customXml" ds:itemID="{0B65258C-9CEC-414A-989C-54F659AC270E}">
   <ds:schemaRefs>
     <ds:schemaRef ds:uri="http://schemas.microsoft.com/office/2006/metadata/contentType"/>
@@ -8656,4 +8823,30 @@
     <ds:schemaRef ds:uri="http://schemas.microsoft.com/internal/obd"/>
   </ds:schemaRefs>
 </ds:datastoreItem>
+</file>
+
+<file path=customXml/itemProps2.xml><?xml version="1.0" encoding="utf-8"?>
+<ds:datastoreItem xmlns:ds="http://schemas.openxmlformats.org/officeDocument/2006/customXml" ds:itemID="{EEE2973D-7DD7-4773-855D-5CAD81242BDE}">
+  <ds:schemaRefs>
+    <ds:schemaRef ds:uri="http://schemas.microsoft.com/sharepoint/v3/contenttype/forms"/>
+  </ds:schemaRefs>
+</ds:datastoreItem>
+</file>
+
+<file path=customXml/itemProps3.xml><?xml version="1.0" encoding="utf-8"?>
+<ds:datastoreItem xmlns:ds="http://schemas.openxmlformats.org/officeDocument/2006/customXml" ds:itemID="{1159403A-C237-488E-8C5E-DABF9FCE7043}">
+  <ds:schemaRefs>
+    <ds:schemaRef ds:uri="http://schemas.microsoft.com/office/2006/metadata/properties"/>
+    <ds:schemaRef ds:uri="http://schemas.microsoft.com/office/infopath/2007/PartnerControls"/>
+    <ds:schemaRef ds:uri="b295003c-aa87-407e-9024-fdee4e88f6fa"/>
+  </ds:schemaRefs>
+</ds:datastoreItem>
+</file>
+
+<file path=customXml/itemProps4.xml><?xml version="1.0" encoding="utf-8"?>
+<ds:datastoreItem xmlns:ds="http://schemas.openxmlformats.org/officeDocument/2006/customXml" ds:itemID="{0FF0F878-5F0F-460C-9013-40E72731A637}">
+  <ds:schemaRefs>
+    <ds:schemaRef ds:uri="http://schemas.openxmlformats.org/officeDocument/2006/bibliography"/>
+  </ds:schemaRefs>
+</ds:datastoreItem>
 </file>
</xml_diff>

<commit_message>
version 1.1.1 modif doc
</commit_message>
<xml_diff>
--- a/contribution directe (route).docx
+++ b/contribution directe (route).docx
@@ -189,7 +189,17 @@
                 <w:sz w:val="44"/>
                 <w:szCs w:val="44"/>
               </w:rPr>
-              <w:t>.0</w:t>
+              <w:t>.</w:t>
+            </w:r>
+            <w:r>
+              <w:rPr>
+                <w:rFonts w:ascii="Times New Roman" w:hAnsi="Times New Roman" w:cs="Times New Roman"/>
+                <w:b/>
+                <w:noProof/>
+                <w:sz w:val="44"/>
+                <w:szCs w:val="44"/>
+              </w:rPr>
+              <w:t>1</w:t>
             </w:r>
           </w:p>
         </w:tc>
@@ -454,7 +464,15 @@
                     <w:b/>
                     <w:szCs w:val="18"/>
                   </w:rPr>
-                  <w:t>.0</w:t>
+                  <w:t>.</w:t>
+                </w:r>
+                <w:r>
+                  <w:rPr>
+                    <w:rFonts w:cs="Arial"/>
+                    <w:b/>
+                    <w:szCs w:val="18"/>
+                  </w:rPr>
+                  <w:t>1</w:t>
                 </w:r>
               </w:sdtContent>
             </w:sdt>
@@ -473,7 +491,7 @@
               <w:docPart w:val="C16F81A3EFFC41CF93FB4F105A9B07C8"/>
             </w:placeholder>
             <w:dataBinding w:prefixMappings="xmlns:ns0='http://schemas.microsoft.com/office/2006/metadata/properties' xmlns:ns1='http://www.w3.org/2001/XMLSchema-instance' xmlns:ns2='http://schemas.microsoft.com/office/infopath/2007/PartnerControls' xmlns:ns3='a1322699-2fbb-4cce-8aba-176c4fa97253' xmlns:ns4='http://schemas.microsoft.com/sharepoint/v3' xmlns:ns5='http://schemas.microsoft.com/sharepoint/v3/fields' xmlns:ns6='f0ff482e-aa3b-417e-9d65-5f4cb2656651' " w:xpath="/ns0:properties[1]/documentManagement[1]/ns5:_DCDateCreated[1]" w:storeItemID="{1159403A-C237-488E-8C5E-DABF9FCE7043}"/>
-            <w:date w:fullDate="2024-03-21T00:00:00Z">
+            <w:date w:fullDate="2025-08-29T00:00:00Z">
               <w:dateFormat w:val="dd/MM/yyyy"/>
               <w:lid w:val="fr-FR"/>
               <w:storeMappedDataAs w:val="dateTime"/>
@@ -503,21 +521,49 @@
                     <w:rFonts w:cs="Arial"/>
                     <w:szCs w:val="18"/>
                   </w:rPr>
-                  <w:t>21/</w:t>
+                  <w:t>2</w:t>
                 </w:r>
                 <w:r>
                   <w:rPr>
                     <w:rFonts w:cs="Arial"/>
                     <w:szCs w:val="18"/>
                   </w:rPr>
-                  <w:t>03</w:t>
+                  <w:t>9</w:t>
                 </w:r>
                 <w:r>
                   <w:rPr>
                     <w:rFonts w:cs="Arial"/>
                     <w:szCs w:val="18"/>
                   </w:rPr>
-                  <w:t>/2024</w:t>
+                  <w:t>/</w:t>
+                </w:r>
+                <w:r>
+                  <w:rPr>
+                    <w:rFonts w:cs="Arial"/>
+                    <w:szCs w:val="18"/>
+                  </w:rPr>
+                  <w:t>0</w:t>
+                </w:r>
+                <w:r>
+                  <w:rPr>
+                    <w:rFonts w:cs="Arial"/>
+                    <w:szCs w:val="18"/>
+                  </w:rPr>
+                  <w:t>8</w:t>
+                </w:r>
+                <w:r>
+                  <w:rPr>
+                    <w:rFonts w:cs="Arial"/>
+                    <w:szCs w:val="18"/>
+                  </w:rPr>
+                  <w:t>/202</w:t>
+                </w:r>
+                <w:r>
+                  <w:rPr>
+                    <w:rFonts w:cs="Arial"/>
+                    <w:szCs w:val="18"/>
+                  </w:rPr>
+                  <w:t>5</w:t>
                 </w:r>
               </w:p>
             </w:tc>
@@ -1444,15 +1490,143 @@
           </w:p>
         </w:tc>
       </w:tr>
+      <w:tr>
+        <w:tc>
+          <w:tcPr>
+            <w:tcW w:w="1122" w:type="dxa"/>
+          </w:tcPr>
+          <w:p>
+            <w:pPr>
+              <w:ind w:firstLine="0"/>
+              <w:jc w:val="center"/>
+              <w:rPr>
+                <w:rFonts w:cs="Arial"/>
+                <w:szCs w:val="18"/>
+              </w:rPr>
+            </w:pPr>
+            <w:r>
+              <w:rPr>
+                <w:rFonts w:cs="Arial"/>
+                <w:szCs w:val="18"/>
+              </w:rPr>
+              <w:t>1.1.</w:t>
+            </w:r>
+            <w:r>
+              <w:rPr>
+                <w:rFonts w:cs="Arial"/>
+                <w:szCs w:val="18"/>
+              </w:rPr>
+              <w:t>1</w:t>
+            </w:r>
+          </w:p>
+        </w:tc>
+        <w:tc>
+          <w:tcPr>
+            <w:tcW w:w="1400" w:type="dxa"/>
+          </w:tcPr>
+          <w:p>
+            <w:pPr>
+              <w:ind w:firstLine="0"/>
+              <w:jc w:val="center"/>
+              <w:rPr>
+                <w:rFonts w:cs="Arial"/>
+                <w:szCs w:val="18"/>
+              </w:rPr>
+            </w:pPr>
+            <w:r>
+              <w:rPr>
+                <w:rFonts w:cs="Arial"/>
+                <w:szCs w:val="18"/>
+              </w:rPr>
+              <w:t>2</w:t>
+            </w:r>
+            <w:r>
+              <w:rPr>
+                <w:rFonts w:cs="Arial"/>
+                <w:szCs w:val="18"/>
+              </w:rPr>
+              <w:t>9</w:t>
+            </w:r>
+            <w:r>
+              <w:rPr>
+                <w:rFonts w:cs="Arial"/>
+                <w:szCs w:val="18"/>
+              </w:rPr>
+              <w:t>/0</w:t>
+            </w:r>
+            <w:r>
+              <w:rPr>
+                <w:rFonts w:cs="Arial"/>
+                <w:szCs w:val="18"/>
+              </w:rPr>
+              <w:t>8</w:t>
+            </w:r>
+            <w:r>
+              <w:rPr>
+                <w:rFonts w:cs="Arial"/>
+                <w:szCs w:val="18"/>
+              </w:rPr>
+              <w:t>/2025</w:t>
+            </w:r>
+          </w:p>
+        </w:tc>
+        <w:tc>
+          <w:tcPr>
+            <w:tcW w:w="2500" w:type="dxa"/>
+          </w:tcPr>
+          <w:p>
+            <w:pPr>
+              <w:rPr>
+                <w:rFonts w:cs="Arial"/>
+                <w:szCs w:val="18"/>
+              </w:rPr>
+            </w:pPr>
+            <w:r>
+              <w:rPr>
+                <w:rFonts w:cs="Arial"/>
+                <w:szCs w:val="18"/>
+              </w:rPr>
+              <w:t>Philippe Gallen</w:t>
+            </w:r>
+          </w:p>
+        </w:tc>
+        <w:tc>
+          <w:tcPr>
+            <w:tcW w:w="4850" w:type="dxa"/>
+          </w:tcPr>
+          <w:p>
+            <w:pPr>
+              <w:ind w:firstLine="0"/>
+              <w:rPr>
+                <w:rFonts w:cs="Arial"/>
+                <w:szCs w:val="18"/>
+              </w:rPr>
+            </w:pPr>
+            <w:r>
+              <w:rPr>
+                <w:rFonts w:cs="Arial"/>
+                <w:szCs w:val="18"/>
+              </w:rPr>
+              <w:t>Adaptation à la version 1.1.</w:t>
+            </w:r>
+            <w:r>
+              <w:rPr>
+                <w:rFonts w:cs="Arial"/>
+                <w:szCs w:val="18"/>
+              </w:rPr>
+              <w:t>1</w:t>
+            </w:r>
+            <w:r>
+              <w:rPr>
+                <w:rFonts w:cs="Arial"/>
+                <w:szCs w:val="18"/>
+              </w:rPr>
+              <w:t xml:space="preserve"> du plugin</w:t>
+            </w:r>
+          </w:p>
+        </w:tc>
+      </w:tr>
     </w:tbl>
-    <w:p>
-      <w:pPr>
-        <w:ind w:left="397"/>
-        <w:rPr>
-          <w:rFonts w:eastAsia="Times New Roman" w:cs="Times New Roman"/>
-        </w:rPr>
-      </w:pPr>
-    </w:p>
     <w:sdt>
       <w:sdtPr>
         <w:rPr>
@@ -3832,27 +4006,14 @@
                         <w:txbxContent>
                           <w:p>
                             <w:r>
-                              <w:t xml:space="preserve">Attention : seule la base client est modifiée. Pour envoyer les modifications sur le serveur </w:t>
-                            </w:r>
-                            <w:proofErr w:type="spellStart"/>
-                            <w:r>
-                              <w:t>BDUni</w:t>
-                            </w:r>
-                            <w:proofErr w:type="spellEnd"/>
-                            <w:r>
-                              <w:t xml:space="preserve"> il faut le faire par l’intermédiaire du plugin espace collaboratif IGN, en cliquant sur l’enregistrement de la couche </w:t>
+                              <w:t>Attention : seule la base client est modifiée. Pour envoyer les modifications sur le serveur BDUni il faut le faire par l’intermédiaire du plugin espace collaboratif IGN, en cliquant sur l’enregistrement de la couche </w:t>
                             </w:r>
                             <w:r>
-                              <w:t>(disquette</w:t>
-                            </w:r>
-                            <w:proofErr w:type="gramStart"/>
-                            <w:r>
-                              <w:t>)</w:t>
+                              <w:t>(disquette)</w:t>
                             </w:r>
                             <w:r>
                               <w:t>:</w:t>
                             </w:r>
-                            <w:proofErr w:type="gramEnd"/>
                           </w:p>
                           <w:p>
                             <w:pPr>
@@ -3942,27 +4103,14 @@
                   <w:txbxContent>
                     <w:p>
                       <w:r>
-                        <w:t xml:space="preserve">Attention : seule la base client est modifiée. Pour envoyer les modifications sur le serveur </w:t>
-                      </w:r>
-                      <w:proofErr w:type="spellStart"/>
-                      <w:r>
-                        <w:t>BDUni</w:t>
-                      </w:r>
-                      <w:proofErr w:type="spellEnd"/>
-                      <w:r>
-                        <w:t xml:space="preserve"> il faut le faire par l’intermédiaire du plugin espace collaboratif IGN, en cliquant sur l’enregistrement de la couche </w:t>
+                        <w:t>Attention : seule la base client est modifiée. Pour envoyer les modifications sur le serveur BDUni il faut le faire par l’intermédiaire du plugin espace collaboratif IGN, en cliquant sur l’enregistrement de la couche </w:t>
                       </w:r>
                       <w:r>
-                        <w:t>(disquette</w:t>
-                      </w:r>
-                      <w:proofErr w:type="gramStart"/>
-                      <w:r>
-                        <w:t>)</w:t>
+                        <w:t>(disquette)</w:t>
                       </w:r>
                       <w:r>
                         <w:t>:</w:t>
                       </w:r>
-                      <w:proofErr w:type="gramEnd"/>
                     </w:p>
                     <w:p>
                       <w:pPr>
@@ -3996,7 +4144,7 @@
                                     <pic:cNvPicPr/>
                                   </pic:nvPicPr>
                                   <pic:blipFill>
-                                    <a:blip r:embed="rId22"/>
+                                    <a:blip r:embed="rId21"/>
                                     <a:stretch>
                                       <a:fillRect/>
                                     </a:stretch>
@@ -4068,7 +4216,7 @@
                     <pic:cNvPicPr/>
                   </pic:nvPicPr>
                   <pic:blipFill>
-                    <a:blip r:embed="rId23"/>
+                    <a:blip r:embed="rId22"/>
                     <a:stretch>
                       <a:fillRect/>
                     </a:stretch>
@@ -4115,7 +4263,7 @@
                     <pic:cNvPicPr/>
                   </pic:nvPicPr>
                   <pic:blipFill>
-                    <a:blip r:embed="rId24"/>
+                    <a:blip r:embed="rId23"/>
                     <a:stretch>
                       <a:fillRect/>
                     </a:stretch>
@@ -4228,7 +4376,7 @@
                     <pic:cNvPicPr/>
                   </pic:nvPicPr>
                   <pic:blipFill>
-                    <a:blip r:embed="rId25">
+                    <a:blip r:embed="rId24">
                       <a:extLst>
                         <a:ext uri="{28A0092B-C50C-407E-A947-70E740481C1C}">
                           <a14:useLocalDpi xmlns:a14="http://schemas.microsoft.com/office/drawing/2010/main" val="0"/>
@@ -4287,7 +4435,7 @@
                     <pic:cNvPicPr/>
                   </pic:nvPicPr>
                   <pic:blipFill>
-                    <a:blip r:embed="rId26">
+                    <a:blip r:embed="rId25">
                       <a:extLst>
                         <a:ext uri="{28A0092B-C50C-407E-A947-70E740481C1C}">
                           <a14:useLocalDpi xmlns:a14="http://schemas.microsoft.com/office/drawing/2010/main" val="0"/>
@@ -4428,7 +4576,7 @@
                     <pic:cNvPicPr/>
                   </pic:nvPicPr>
                   <pic:blipFill>
-                    <a:blip r:embed="rId27">
+                    <a:blip r:embed="rId26">
                       <a:extLst>
                         <a:ext uri="{28A0092B-C50C-407E-A947-70E740481C1C}">
                           <a14:useLocalDpi xmlns:a14="http://schemas.microsoft.com/office/drawing/2010/main" val="0"/>
@@ -4515,7 +4663,7 @@
                     <pic:cNvPicPr/>
                   </pic:nvPicPr>
                   <pic:blipFill>
-                    <a:blip r:embed="rId28">
+                    <a:blip r:embed="rId27">
                       <a:extLst>
                         <a:ext uri="{28A0092B-C50C-407E-A947-70E740481C1C}">
                           <a14:useLocalDpi xmlns:a14="http://schemas.microsoft.com/office/drawing/2010/main" val="0"/>
@@ -4553,8 +4701,8 @@
     <w:p/>
     <w:p/>
     <w:sectPr>
-      <w:footerReference w:type="default" r:id="rId29"/>
-      <w:footerReference w:type="first" r:id="rId30"/>
+      <w:footerReference w:type="default" r:id="rId28"/>
+      <w:footerReference w:type="first" r:id="rId29"/>
       <w:pgSz w:w="11906" w:h="16838" w:code="9"/>
       <w:pgMar w:top="851" w:right="924" w:bottom="1616" w:left="1134" w:header="709" w:footer="607" w:gutter="0"/>
       <w:cols w:space="708"/>
@@ -4788,7 +4936,7 @@
             <w:tag w:val="_DCDateCreated"/>
             <w:id w:val="317545533"/>
             <w:dataBinding w:prefixMappings="xmlns:ns0='http://schemas.microsoft.com/office/2006/metadata/properties' xmlns:ns1='http://www.w3.org/2001/XMLSchema-instance' xmlns:ns2='http://schemas.microsoft.com/office/infopath/2007/PartnerControls' xmlns:ns3='a1322699-2fbb-4cce-8aba-176c4fa97253' xmlns:ns4='http://schemas.microsoft.com/sharepoint/v3' xmlns:ns5='http://schemas.microsoft.com/sharepoint/v3/fields' xmlns:ns6='f0ff482e-aa3b-417e-9d65-5f4cb2656651' " w:xpath="/ns0:properties[1]/documentManagement[1]/ns5:_DCDateCreated[1]" w:storeItemID="{1159403A-C237-488E-8C5E-DABF9FCE7043}"/>
-            <w:date w:fullDate="2024-07-24T00:00:00Z">
+            <w:date w:fullDate="2025-08-29T00:00:00Z">
               <w:dateFormat w:val="dd/MM/yyyy"/>
               <w:lid w:val="fr-FR"/>
               <w:storeMappedDataAs w:val="dateTime"/>
@@ -4832,7 +4980,7 @@
                   <w:sz w:val="16"/>
                   <w:szCs w:val="16"/>
                 </w:rPr>
-                <w:t>4/07</w:t>
+                <w:t>9</w:t>
               </w:r>
               <w:r>
                 <w:rPr>
@@ -4842,7 +4990,37 @@
                   <w:sz w:val="16"/>
                   <w:szCs w:val="16"/>
                 </w:rPr>
-                <w:t>/2024</w:t>
+                <w:t>/0</w:t>
+              </w:r>
+              <w:r>
+                <w:rPr>
+                  <w:rFonts w:eastAsia="Calibri"/>
+                  <w:noProof/>
+                  <w:color w:val="002060"/>
+                  <w:sz w:val="16"/>
+                  <w:szCs w:val="16"/>
+                </w:rPr>
+                <w:t>8</w:t>
+              </w:r>
+              <w:r>
+                <w:rPr>
+                  <w:rFonts w:eastAsia="Calibri"/>
+                  <w:noProof/>
+                  <w:color w:val="002060"/>
+                  <w:sz w:val="16"/>
+                  <w:szCs w:val="16"/>
+                </w:rPr>
+                <w:t>/202</w:t>
+              </w:r>
+              <w:r>
+                <w:rPr>
+                  <w:rFonts w:eastAsia="Calibri"/>
+                  <w:noProof/>
+                  <w:color w:val="002060"/>
+                  <w:sz w:val="16"/>
+                  <w:szCs w:val="16"/>
+                </w:rPr>
+                <w:t>5</w:t>
               </w:r>
             </w:p>
           </w:sdtContent>
@@ -7624,6 +7802,7 @@
     <w:rsid w:val="00757D77"/>
     <w:rsid w:val="00770502"/>
     <w:rsid w:val="00794681"/>
+    <w:rsid w:val="007A7BE2"/>
     <w:rsid w:val="00867085"/>
     <w:rsid w:val="008E3192"/>
     <w:rsid w:val="00954009"/>
@@ -8414,10 +8593,6 @@
 </file>
 
 <file path=customXml/item1.xml><?xml version="1.0" encoding="utf-8"?>
-<b:Sources xmlns:b="http://schemas.openxmlformats.org/officeDocument/2006/bibliography" xmlns="http://schemas.openxmlformats.org/officeDocument/2006/bibliography" SelectedStyle="\APA.XSL" StyleName="APA"/>
-</file>
-
-<file path=customXml/item2.xml><?xml version="1.0" encoding="utf-8"?>
 <p:properties xmlns:p="http://schemas.microsoft.com/office/2006/metadata/properties" xmlns:xsi="http://www.w3.org/2001/XMLSchema-instance" xmlns:pc="http://schemas.microsoft.com/office/infopath/2007/PartnerControls">
   <documentManagement>
     <lcf76f155ced4ddcb4097134ff3c332f xmlns="b295003c-aa87-407e-9024-fdee4e88f6fa">
@@ -8427,16 +8602,11 @@
 </p:properties>
 </file>
 
-<file path=customXml/item3.xml><?xml version="1.0" encoding="utf-8"?>
-<?mso-contentType ?>
-<FormTemplates xmlns="http://schemas.microsoft.com/sharepoint/v3/contenttype/forms">
-  <Display>DocumentLibraryForm</Display>
-  <Edit>DocumentLibraryForm</Edit>
-  <New>DocumentLibraryForm</New>
-</FormTemplates>
+<file path=customXml/item2.xml><?xml version="1.0" encoding="utf-8"?>
+<b:Sources xmlns:b="http://schemas.openxmlformats.org/officeDocument/2006/bibliography" xmlns="http://schemas.openxmlformats.org/officeDocument/2006/bibliography" SelectedStyle="\APA.XSL" StyleName="APA"/>
 </file>
 
-<file path=customXml/item4.xml><?xml version="1.0" encoding="utf-8"?>
+<file path=customXml/item3.xml><?xml version="1.0" encoding="utf-8"?>
 <ct:contentTypeSchema xmlns:ct="http://schemas.microsoft.com/office/2006/metadata/contentType" xmlns:ma="http://schemas.microsoft.com/office/2006/metadata/properties/metaAttributes" ct:_="" ma:_="" ma:contentTypeName="Document" ma:contentTypeID="0x010100A3FA4CB5114F4B43B99F0B6DC8751D90" ma:contentTypeVersion="10" ma:contentTypeDescription="Crée un document." ma:contentTypeScope="" ma:versionID="501205be520febb413c56432ff8e6df1">
   <xsd:schema xmlns:xsd="http://www.w3.org/2001/XMLSchema" xmlns:xs="http://www.w3.org/2001/XMLSchema" xmlns:p="http://schemas.microsoft.com/office/2006/metadata/properties" xmlns:ns2="b295003c-aa87-407e-9024-fdee4e88f6fa" targetNamespace="http://schemas.microsoft.com/office/2006/metadata/properties" ma:root="true" ma:fieldsID="0378f5bf275aa5e8e5bb75b38d3da7db" ns2:_="">
     <xsd:import namespace="b295003c-aa87-407e-9024-fdee4e88f6fa"/>
@@ -8614,15 +8784,16 @@
 </ct:contentTypeSchema>
 </file>
 
-<file path=customXml/itemProps1.xml><?xml version="1.0" encoding="utf-8"?>
-<ds:datastoreItem xmlns:ds="http://schemas.openxmlformats.org/officeDocument/2006/customXml" ds:itemID="{0FF0F878-5F0F-460C-9013-40E72731A637}">
-  <ds:schemaRefs>
-    <ds:schemaRef ds:uri="http://schemas.openxmlformats.org/officeDocument/2006/bibliography"/>
-  </ds:schemaRefs>
-</ds:datastoreItem>
+<file path=customXml/item4.xml><?xml version="1.0" encoding="utf-8"?>
+<?mso-contentType ?>
+<FormTemplates xmlns="http://schemas.microsoft.com/sharepoint/v3/contenttype/forms">
+  <Display>DocumentLibraryForm</Display>
+  <Edit>DocumentLibraryForm</Edit>
+  <New>DocumentLibraryForm</New>
+</FormTemplates>
 </file>
 
-<file path=customXml/itemProps2.xml><?xml version="1.0" encoding="utf-8"?>
+<file path=customXml/itemProps1.xml><?xml version="1.0" encoding="utf-8"?>
 <ds:datastoreItem xmlns:ds="http://schemas.openxmlformats.org/officeDocument/2006/customXml" ds:itemID="{1159403A-C237-488E-8C5E-DABF9FCE7043}">
   <ds:schemaRefs>
     <ds:schemaRef ds:uri="http://schemas.microsoft.com/office/2006/metadata/properties"/>
@@ -8632,15 +8803,15 @@
 </ds:datastoreItem>
 </file>
 
-<file path=customXml/itemProps3.xml><?xml version="1.0" encoding="utf-8"?>
-<ds:datastoreItem xmlns:ds="http://schemas.openxmlformats.org/officeDocument/2006/customXml" ds:itemID="{EEE2973D-7DD7-4773-855D-5CAD81242BDE}">
+<file path=customXml/itemProps2.xml><?xml version="1.0" encoding="utf-8"?>
+<ds:datastoreItem xmlns:ds="http://schemas.openxmlformats.org/officeDocument/2006/customXml" ds:itemID="{0FF0F878-5F0F-460C-9013-40E72731A637}">
   <ds:schemaRefs>
-    <ds:schemaRef ds:uri="http://schemas.microsoft.com/sharepoint/v3/contenttype/forms"/>
+    <ds:schemaRef ds:uri="http://schemas.openxmlformats.org/officeDocument/2006/bibliography"/>
   </ds:schemaRefs>
 </ds:datastoreItem>
 </file>
 
-<file path=customXml/itemProps4.xml><?xml version="1.0" encoding="utf-8"?>
+<file path=customXml/itemProps3.xml><?xml version="1.0" encoding="utf-8"?>
 <ds:datastoreItem xmlns:ds="http://schemas.openxmlformats.org/officeDocument/2006/customXml" ds:itemID="{0B65258C-9CEC-414A-989C-54F659AC270E}">
   <ds:schemaRefs>
     <ds:schemaRef ds:uri="http://schemas.microsoft.com/office/2006/metadata/contentType"/>
@@ -8656,4 +8827,12 @@
     <ds:schemaRef ds:uri="http://schemas.microsoft.com/internal/obd"/>
   </ds:schemaRefs>
 </ds:datastoreItem>
+</file>
+
+<file path=customXml/itemProps4.xml><?xml version="1.0" encoding="utf-8"?>
+<ds:datastoreItem xmlns:ds="http://schemas.openxmlformats.org/officeDocument/2006/customXml" ds:itemID="{EEE2973D-7DD7-4773-855D-5CAD81242BDE}">
+  <ds:schemaRefs>
+    <ds:schemaRef ds:uri="http://schemas.microsoft.com/sharepoint/v3/contenttype/forms"/>
+  </ds:schemaRefs>
+</ds:datastoreItem>
 </file>
</xml_diff>

<commit_message>
modification de la doc pour la version 1.4.0
</commit_message>
<xml_diff>
--- a/contribution directe (route).docx
+++ b/contribution directe (route).docx
@@ -179,27 +179,7 @@
                 <w:sz w:val="44"/>
                 <w:szCs w:val="44"/>
               </w:rPr>
-              <w:t>1</w:t>
-            </w:r>
-            <w:r>
-              <w:rPr>
-                <w:rFonts w:ascii="Times New Roman" w:hAnsi="Times New Roman" w:cs="Times New Roman"/>
-                <w:b/>
-                <w:noProof/>
-                <w:sz w:val="44"/>
-                <w:szCs w:val="44"/>
-              </w:rPr>
-              <w:t>.</w:t>
-            </w:r>
-            <w:r>
-              <w:rPr>
-                <w:rFonts w:ascii="Times New Roman" w:hAnsi="Times New Roman" w:cs="Times New Roman"/>
-                <w:b/>
-                <w:noProof/>
-                <w:sz w:val="44"/>
-                <w:szCs w:val="44"/>
-              </w:rPr>
-              <w:t>1</w:t>
+              <w:t>4.0</w:t>
             </w:r>
           </w:p>
         </w:tc>
@@ -456,23 +436,7 @@
                     <w:b/>
                     <w:szCs w:val="18"/>
                   </w:rPr>
-                  <w:t>1</w:t>
-                </w:r>
-                <w:r>
-                  <w:rPr>
-                    <w:rFonts w:cs="Arial"/>
-                    <w:b/>
-                    <w:szCs w:val="18"/>
-                  </w:rPr>
-                  <w:t>.</w:t>
-                </w:r>
-                <w:r>
-                  <w:rPr>
-                    <w:rFonts w:cs="Arial"/>
-                    <w:b/>
-                    <w:szCs w:val="18"/>
-                  </w:rPr>
-                  <w:t>1</w:t>
+                  <w:t>4.0</w:t>
                 </w:r>
               </w:sdtContent>
             </w:sdt>
@@ -491,7 +455,7 @@
               <w:docPart w:val="C16F81A3EFFC41CF93FB4F105A9B07C8"/>
             </w:placeholder>
             <w:dataBinding w:prefixMappings="xmlns:ns0='http://schemas.microsoft.com/office/2006/metadata/properties' xmlns:ns1='http://www.w3.org/2001/XMLSchema-instance' xmlns:ns2='http://schemas.microsoft.com/office/infopath/2007/PartnerControls' xmlns:ns3='a1322699-2fbb-4cce-8aba-176c4fa97253' xmlns:ns4='http://schemas.microsoft.com/sharepoint/v3' xmlns:ns5='http://schemas.microsoft.com/sharepoint/v3/fields' xmlns:ns6='f0ff482e-aa3b-417e-9d65-5f4cb2656651' " w:xpath="/ns0:properties[1]/documentManagement[1]/ns5:_DCDateCreated[1]" w:storeItemID="{1159403A-C237-488E-8C5E-DABF9FCE7043}"/>
-            <w:date w:fullDate="2025-08-29T00:00:00Z">
+            <w:date w:fullDate="2026-01-09T00:00:00Z">
               <w:dateFormat w:val="dd/MM/yyyy"/>
               <w:lid w:val="fr-FR"/>
               <w:storeMappedDataAs w:val="dateTime"/>
@@ -521,49 +485,7 @@
                     <w:rFonts w:cs="Arial"/>
                     <w:szCs w:val="18"/>
                   </w:rPr>
-                  <w:t>2</w:t>
-                </w:r>
-                <w:r>
-                  <w:rPr>
-                    <w:rFonts w:cs="Arial"/>
-                    <w:szCs w:val="18"/>
-                  </w:rPr>
-                  <w:t>9</w:t>
-                </w:r>
-                <w:r>
-                  <w:rPr>
-                    <w:rFonts w:cs="Arial"/>
-                    <w:szCs w:val="18"/>
-                  </w:rPr>
-                  <w:t>/</w:t>
-                </w:r>
-                <w:r>
-                  <w:rPr>
-                    <w:rFonts w:cs="Arial"/>
-                    <w:szCs w:val="18"/>
-                  </w:rPr>
-                  <w:t>0</w:t>
-                </w:r>
-                <w:r>
-                  <w:rPr>
-                    <w:rFonts w:cs="Arial"/>
-                    <w:szCs w:val="18"/>
-                  </w:rPr>
-                  <w:t>8</w:t>
-                </w:r>
-                <w:r>
-                  <w:rPr>
-                    <w:rFonts w:cs="Arial"/>
-                    <w:szCs w:val="18"/>
-                  </w:rPr>
-                  <w:t>/202</w:t>
-                </w:r>
-                <w:r>
-                  <w:rPr>
-                    <w:rFonts w:cs="Arial"/>
-                    <w:szCs w:val="18"/>
-                  </w:rPr>
-                  <w:t>5</w:t>
+                  <w:t>09/01/2026</w:t>
                 </w:r>
               </w:p>
             </w:tc>
@@ -953,14 +875,13 @@
                 <w:docPart w:val="040C324AC53043D19398B4EE6A36694E"/>
               </w:placeholder>
               <w:dataBinding w:prefixMappings="xmlns:ns0='http://schemas.microsoft.com/office/2006/metadata/properties' xmlns:ns1='http://www.w3.org/2001/XMLSchema-instance' xmlns:ns2='http://schemas.microsoft.com/office/infopath/2007/PartnerControls' xmlns:ns3='a1322699-2fbb-4cce-8aba-176c4fa97253' xmlns:ns4='http://schemas.microsoft.com/sharepoint/v3' xmlns:ns5='http://schemas.microsoft.com/sharepoint/v3/fields' xmlns:ns6='f0ff482e-aa3b-417e-9d65-5f4cb2656651' " w:xpath="/ns0:properties[1]/documentManagement[1]/ns3:Date_approbation[1]" w:storeItemID="{1159403A-C237-488E-8C5E-DABF9FCE7043}"/>
-              <w:date w:fullDate="2025-01-21T00:00:00Z">
+              <w:date w:fullDate="2026-01-09T00:00:00Z">
                 <w:dateFormat w:val="dd/MM/yyyy"/>
                 <w:lid w:val="fr-FR"/>
                 <w:storeMappedDataAs w:val="dateTime"/>
                 <w:calendar w:val="gregorian"/>
               </w:date>
             </w:sdtPr>
-            <w:sdtEndPr/>
             <w:sdtContent>
               <w:p>
                 <w:pPr>
@@ -974,28 +895,7 @@
                     <w:rFonts w:cs="Arial"/>
                     <w:szCs w:val="18"/>
                   </w:rPr>
-                  <w:t>21/0</w:t>
-                </w:r>
-                <w:r>
-                  <w:rPr>
-                    <w:rFonts w:cs="Arial"/>
-                    <w:szCs w:val="18"/>
-                  </w:rPr>
-                  <w:t>1</w:t>
-                </w:r>
-                <w:r>
-                  <w:rPr>
-                    <w:rFonts w:cs="Arial"/>
-                    <w:szCs w:val="18"/>
-                  </w:rPr>
-                  <w:t>/202</w:t>
-                </w:r>
-                <w:r>
-                  <w:rPr>
-                    <w:rFonts w:cs="Arial"/>
-                    <w:szCs w:val="18"/>
-                  </w:rPr>
-                  <w:t>5</w:t>
+                  <w:t>09/01/2026</w:t>
                 </w:r>
               </w:p>
             </w:sdtContent>
@@ -1509,14 +1409,7 @@
                 <w:rFonts w:cs="Arial"/>
                 <w:szCs w:val="18"/>
               </w:rPr>
-              <w:t>1.1.</w:t>
-            </w:r>
-            <w:r>
-              <w:rPr>
-                <w:rFonts w:cs="Arial"/>
-                <w:szCs w:val="18"/>
-              </w:rPr>
-              <w:t>1</w:t>
+              <w:t>1.1.1</w:t>
             </w:r>
           </w:p>
         </w:tc>
@@ -1538,35 +1431,7 @@
                 <w:rFonts w:cs="Arial"/>
                 <w:szCs w:val="18"/>
               </w:rPr>
-              <w:t>2</w:t>
-            </w:r>
-            <w:r>
-              <w:rPr>
-                <w:rFonts w:cs="Arial"/>
-                <w:szCs w:val="18"/>
-              </w:rPr>
-              <w:t>9</w:t>
-            </w:r>
-            <w:r>
-              <w:rPr>
-                <w:rFonts w:cs="Arial"/>
-                <w:szCs w:val="18"/>
-              </w:rPr>
-              <w:t>/0</w:t>
-            </w:r>
-            <w:r>
-              <w:rPr>
-                <w:rFonts w:cs="Arial"/>
-                <w:szCs w:val="18"/>
-              </w:rPr>
-              <w:t>8</w:t>
-            </w:r>
-            <w:r>
-              <w:rPr>
-                <w:rFonts w:cs="Arial"/>
-                <w:szCs w:val="18"/>
-              </w:rPr>
-              <w:t>/2025</w:t>
+              <w:t>29/08/2025</w:t>
             </w:r>
           </w:p>
         </w:tc>
@@ -1607,14 +1472,124 @@
                 <w:rFonts w:cs="Arial"/>
                 <w:szCs w:val="18"/>
               </w:rPr>
-              <w:t>Adaptation à la version 1.1.</w:t>
-            </w:r>
-            <w:r>
+              <w:t>Adaptation à la version 1.1.1 du plugin</w:t>
+            </w:r>
+          </w:p>
+        </w:tc>
+      </w:tr>
+      <w:tr>
+        <w:tc>
+          <w:tcPr>
+            <w:tcW w:w="1122" w:type="dxa"/>
+          </w:tcPr>
+          <w:p>
+            <w:pPr>
+              <w:ind w:firstLine="0"/>
+              <w:jc w:val="center"/>
               <w:rPr>
                 <w:rFonts w:cs="Arial"/>
                 <w:szCs w:val="18"/>
               </w:rPr>
-              <w:t>1</w:t>
+            </w:pPr>
+            <w:r>
+              <w:rPr>
+                <w:rFonts w:cs="Arial"/>
+                <w:szCs w:val="18"/>
+              </w:rPr>
+              <w:t>1.4.0</w:t>
+            </w:r>
+          </w:p>
+        </w:tc>
+        <w:sdt>
+          <w:sdtPr>
+            <w:rPr>
+              <w:rFonts w:cs="Arial"/>
+              <w:szCs w:val="18"/>
+            </w:rPr>
+            <w:alias w:val="Date de création"/>
+            <w:tag w:val="_DCDateCreated"/>
+            <w:id w:val="1822845804"/>
+            <w:placeholder>
+              <w:docPart w:val="46AD523ACE9C4C268C88B890C4035A62"/>
+            </w:placeholder>
+            <w:dataBinding w:prefixMappings="xmlns:ns0='http://schemas.microsoft.com/office/2006/metadata/properties' xmlns:ns1='http://www.w3.org/2001/XMLSchema-instance' xmlns:ns2='http://schemas.microsoft.com/office/infopath/2007/PartnerControls' xmlns:ns3='a1322699-2fbb-4cce-8aba-176c4fa97253' xmlns:ns4='http://schemas.microsoft.com/sharepoint/v3' xmlns:ns5='http://schemas.microsoft.com/sharepoint/v3/fields' xmlns:ns6='f0ff482e-aa3b-417e-9d65-5f4cb2656651' " w:xpath="/ns0:properties[1]/documentManagement[1]/ns5:_DCDateCreated[1]" w:storeItemID="{1159403A-C237-488E-8C5E-DABF9FCE7043}"/>
+            <w:date w:fullDate="2026-01-09T00:00:00Z">
+              <w:dateFormat w:val="dd/MM/yyyy"/>
+              <w:lid w:val="fr-FR"/>
+              <w:storeMappedDataAs w:val="dateTime"/>
+              <w:calendar w:val="gregorian"/>
+            </w:date>
+          </w:sdtPr>
+          <w:sdtContent>
+            <w:tc>
+              <w:tcPr>
+                <w:tcW w:w="1400" w:type="dxa"/>
+              </w:tcPr>
+              <w:p>
+                <w:pPr>
+                  <w:ind w:firstLine="0"/>
+                  <w:jc w:val="center"/>
+                  <w:rPr>
+                    <w:rFonts w:cs="Arial"/>
+                    <w:szCs w:val="18"/>
+                  </w:rPr>
+                </w:pPr>
+                <w:r>
+                  <w:rPr>
+                    <w:rFonts w:cs="Arial"/>
+                    <w:szCs w:val="18"/>
+                  </w:rPr>
+                  <w:t>09/01/2026</w:t>
+                </w:r>
+              </w:p>
+            </w:tc>
+          </w:sdtContent>
+        </w:sdt>
+        <w:tc>
+          <w:tcPr>
+            <w:tcW w:w="2500" w:type="dxa"/>
+          </w:tcPr>
+          <w:p>
+            <w:pPr>
+              <w:rPr>
+                <w:rFonts w:cs="Arial"/>
+                <w:szCs w:val="18"/>
+              </w:rPr>
+            </w:pPr>
+            <w:r>
+              <w:rPr>
+                <w:rFonts w:cs="Arial"/>
+                <w:szCs w:val="18"/>
+              </w:rPr>
+              <w:t>Philippe Gallen</w:t>
+            </w:r>
+          </w:p>
+        </w:tc>
+        <w:tc>
+          <w:tcPr>
+            <w:tcW w:w="4850" w:type="dxa"/>
+          </w:tcPr>
+          <w:p>
+            <w:pPr>
+              <w:ind w:firstLine="0"/>
+              <w:rPr>
+                <w:rFonts w:cs="Arial"/>
+                <w:szCs w:val="18"/>
+              </w:rPr>
+            </w:pPr>
+            <w:r>
+              <w:rPr>
+                <w:rFonts w:cs="Arial"/>
+                <w:szCs w:val="18"/>
+              </w:rPr>
+              <w:t>Adaptation à la version 1.</w:t>
+            </w:r>
+            <w:r>
+              <w:rPr>
+                <w:rFonts w:cs="Arial"/>
+                <w:szCs w:val="18"/>
+              </w:rPr>
+              <w:t>4.0</w:t>
             </w:r>
             <w:r>
               <w:rPr>
@@ -1684,7 +1659,7 @@
           <w:r>
             <w:fldChar w:fldCharType="separate"/>
           </w:r>
-          <w:hyperlink w:anchor="_Toc204246302" w:history="1">
+          <w:hyperlink w:anchor="_Toc219103721" w:history="1">
             <w:r>
               <w:rPr>
                 <w:rStyle w:val="Lienhypertexte"/>
@@ -1722,7 +1697,7 @@
               <w:rPr>
                 <w:webHidden/>
               </w:rPr>
-              <w:instrText xml:space="preserve"> PAGEREF _Toc204246302 \h </w:instrText>
+              <w:instrText xml:space="preserve"> PAGEREF _Toc219103721 \h </w:instrText>
             </w:r>
             <w:r>
               <w:rPr>
@@ -1759,7 +1734,7 @@
               <w:szCs w:val="22"/>
             </w:rPr>
           </w:pPr>
-          <w:hyperlink w:anchor="_Toc204246303" w:history="1">
+          <w:hyperlink w:anchor="_Toc219103722" w:history="1">
             <w:r>
               <w:rPr>
                 <w:rStyle w:val="Lienhypertexte"/>
@@ -1797,7 +1772,7 @@
               <w:rPr>
                 <w:webHidden/>
               </w:rPr>
-              <w:instrText xml:space="preserve"> PAGEREF _Toc204246303 \h </w:instrText>
+              <w:instrText xml:space="preserve"> PAGEREF _Toc219103722 \h </w:instrText>
             </w:r>
             <w:r>
               <w:rPr>
@@ -1834,7 +1809,7 @@
               <w:szCs w:val="22"/>
             </w:rPr>
           </w:pPr>
-          <w:hyperlink w:anchor="_Toc204246304" w:history="1">
+          <w:hyperlink w:anchor="_Toc219103723" w:history="1">
             <w:r>
               <w:rPr>
                 <w:rStyle w:val="Lienhypertexte"/>
@@ -1872,7 +1847,7 @@
               <w:rPr>
                 <w:webHidden/>
               </w:rPr>
-              <w:instrText xml:space="preserve"> PAGEREF _Toc204246304 \h </w:instrText>
+              <w:instrText xml:space="preserve"> PAGEREF _Toc219103723 \h </w:instrText>
             </w:r>
             <w:r>
               <w:rPr>
@@ -1909,7 +1884,7 @@
               <w:szCs w:val="22"/>
             </w:rPr>
           </w:pPr>
-          <w:hyperlink w:anchor="_Toc204246305" w:history="1">
+          <w:hyperlink w:anchor="_Toc219103724" w:history="1">
             <w:r>
               <w:rPr>
                 <w:rStyle w:val="Lienhypertexte"/>
@@ -1947,7 +1922,7 @@
               <w:rPr>
                 <w:webHidden/>
               </w:rPr>
-              <w:instrText xml:space="preserve"> PAGEREF _Toc204246305 \h </w:instrText>
+              <w:instrText xml:space="preserve"> PAGEREF _Toc219103724 \h </w:instrText>
             </w:r>
             <w:r>
               <w:rPr>
@@ -1984,7 +1959,7 @@
               <w:szCs w:val="22"/>
             </w:rPr>
           </w:pPr>
-          <w:hyperlink w:anchor="_Toc204246306" w:history="1">
+          <w:hyperlink w:anchor="_Toc219103725" w:history="1">
             <w:r>
               <w:rPr>
                 <w:rStyle w:val="Lienhypertexte"/>
@@ -2022,7 +1997,7 @@
               <w:rPr>
                 <w:webHidden/>
               </w:rPr>
-              <w:instrText xml:space="preserve"> PAGEREF _Toc204246306 \h </w:instrText>
+              <w:instrText xml:space="preserve"> PAGEREF _Toc219103725 \h </w:instrText>
             </w:r>
             <w:r>
               <w:rPr>
@@ -2058,7 +2033,7 @@
               <w:szCs w:val="22"/>
             </w:rPr>
           </w:pPr>
-          <w:hyperlink w:anchor="_Toc204246307" w:history="1">
+          <w:hyperlink w:anchor="_Toc219103726" w:history="1">
             <w:r>
               <w:rPr>
                 <w:rStyle w:val="Lienhypertexte"/>
@@ -2095,7 +2070,7 @@
               <w:rPr>
                 <w:webHidden/>
               </w:rPr>
-              <w:instrText xml:space="preserve"> PAGEREF _Toc204246307 \h </w:instrText>
+              <w:instrText xml:space="preserve"> PAGEREF _Toc219103726 \h </w:instrText>
             </w:r>
             <w:r>
               <w:rPr>
@@ -2131,7 +2106,7 @@
               <w:szCs w:val="22"/>
             </w:rPr>
           </w:pPr>
-          <w:hyperlink w:anchor="_Toc204246308" w:history="1">
+          <w:hyperlink w:anchor="_Toc219103727" w:history="1">
             <w:r>
               <w:rPr>
                 <w:rStyle w:val="Lienhypertexte"/>
@@ -2168,7 +2143,7 @@
               <w:rPr>
                 <w:webHidden/>
               </w:rPr>
-              <w:instrText xml:space="preserve"> PAGEREF _Toc204246308 \h </w:instrText>
+              <w:instrText xml:space="preserve"> PAGEREF _Toc219103727 \h </w:instrText>
             </w:r>
             <w:r>
               <w:rPr>
@@ -2205,7 +2180,7 @@
               <w:szCs w:val="22"/>
             </w:rPr>
           </w:pPr>
-          <w:hyperlink w:anchor="_Toc204246309" w:history="1">
+          <w:hyperlink w:anchor="_Toc219103728" w:history="1">
             <w:r>
               <w:rPr>
                 <w:rStyle w:val="Lienhypertexte"/>
@@ -2243,7 +2218,7 @@
               <w:rPr>
                 <w:webHidden/>
               </w:rPr>
-              <w:instrText xml:space="preserve"> PAGEREF _Toc204246309 \h </w:instrText>
+              <w:instrText xml:space="preserve"> PAGEREF _Toc219103728 \h </w:instrText>
             </w:r>
             <w:r>
               <w:rPr>
@@ -2260,7 +2235,7 @@
               <w:rPr>
                 <w:webHidden/>
               </w:rPr>
-              <w:t>5</w:t>
+              <w:t>4</w:t>
             </w:r>
             <w:r>
               <w:rPr>
@@ -2280,7 +2255,7 @@
               <w:szCs w:val="22"/>
             </w:rPr>
           </w:pPr>
-          <w:hyperlink w:anchor="_Toc204246310" w:history="1">
+          <w:hyperlink w:anchor="_Toc219103729" w:history="1">
             <w:r>
               <w:rPr>
                 <w:rStyle w:val="Lienhypertexte"/>
@@ -2318,7 +2293,7 @@
               <w:rPr>
                 <w:webHidden/>
               </w:rPr>
-              <w:instrText xml:space="preserve"> PAGEREF _Toc204246310 \h </w:instrText>
+              <w:instrText xml:space="preserve"> PAGEREF _Toc219103729 \h </w:instrText>
             </w:r>
             <w:r>
               <w:rPr>
@@ -2335,7 +2310,7 @@
               <w:rPr>
                 <w:webHidden/>
               </w:rPr>
-              <w:t>6</w:t>
+              <w:t>5</w:t>
             </w:r>
             <w:r>
               <w:rPr>
@@ -2354,7 +2329,7 @@
               <w:szCs w:val="22"/>
             </w:rPr>
           </w:pPr>
-          <w:hyperlink w:anchor="_Toc204246311" w:history="1">
+          <w:hyperlink w:anchor="_Toc219103730" w:history="1">
             <w:r>
               <w:rPr>
                 <w:rStyle w:val="Lienhypertexte"/>
@@ -2391,7 +2366,7 @@
               <w:rPr>
                 <w:webHidden/>
               </w:rPr>
-              <w:instrText xml:space="preserve"> PAGEREF _Toc204246311 \h </w:instrText>
+              <w:instrText xml:space="preserve"> PAGEREF _Toc219103730 \h </w:instrText>
             </w:r>
             <w:r>
               <w:rPr>
@@ -2408,7 +2383,7 @@
               <w:rPr>
                 <w:webHidden/>
               </w:rPr>
-              <w:t>6</w:t>
+              <w:t>5</w:t>
             </w:r>
             <w:r>
               <w:rPr>
@@ -2428,7 +2403,7 @@
               <w:szCs w:val="22"/>
             </w:rPr>
           </w:pPr>
-          <w:hyperlink w:anchor="_Toc204246312" w:history="1">
+          <w:hyperlink w:anchor="_Toc219103731" w:history="1">
             <w:r>
               <w:rPr>
                 <w:rStyle w:val="Lienhypertexte"/>
@@ -2466,7 +2441,7 @@
               <w:rPr>
                 <w:webHidden/>
               </w:rPr>
-              <w:instrText xml:space="preserve"> PAGEREF _Toc204246312 \h </w:instrText>
+              <w:instrText xml:space="preserve"> PAGEREF _Toc219103731 \h </w:instrText>
             </w:r>
             <w:r>
               <w:rPr>
@@ -2483,7 +2458,7 @@
               <w:rPr>
                 <w:webHidden/>
               </w:rPr>
-              <w:t>7</w:t>
+              <w:t>6</w:t>
             </w:r>
             <w:r>
               <w:rPr>
@@ -2502,7 +2477,7 @@
               <w:szCs w:val="22"/>
             </w:rPr>
           </w:pPr>
-          <w:hyperlink w:anchor="_Toc204246313" w:history="1">
+          <w:hyperlink w:anchor="_Toc219103732" w:history="1">
             <w:r>
               <w:rPr>
                 <w:rStyle w:val="Lienhypertexte"/>
@@ -2539,7 +2514,7 @@
               <w:rPr>
                 <w:webHidden/>
               </w:rPr>
-              <w:instrText xml:space="preserve"> PAGEREF _Toc204246313 \h </w:instrText>
+              <w:instrText xml:space="preserve"> PAGEREF _Toc219103732 \h </w:instrText>
             </w:r>
             <w:r>
               <w:rPr>
@@ -2556,7 +2531,7 @@
               <w:rPr>
                 <w:webHidden/>
               </w:rPr>
-              <w:t>7</w:t>
+              <w:t>6</w:t>
             </w:r>
             <w:r>
               <w:rPr>
@@ -2609,7 +2584,7 @@
       <w:pPr>
         <w:pStyle w:val="Titre1"/>
       </w:pPr>
-      <w:bookmarkStart w:id="1" w:name="_Toc204246302"/>
+      <w:bookmarkStart w:id="1" w:name="_Toc219103721"/>
       <w:r>
         <w:t>Prérequis</w:t>
       </w:r>
@@ -2906,7 +2881,7 @@
       <w:pPr>
         <w:pStyle w:val="Titre1"/>
       </w:pPr>
-      <w:bookmarkStart w:id="3" w:name="_Toc204246303"/>
+      <w:bookmarkStart w:id="3" w:name="_Toc219103722"/>
       <w:r>
         <w:t>Résumé</w:t>
       </w:r>
@@ -2933,7 +2908,7 @@
       <w:pPr>
         <w:pStyle w:val="Titre1"/>
       </w:pPr>
-      <w:bookmarkStart w:id="4" w:name="_Toc204246304"/>
+      <w:bookmarkStart w:id="4" w:name="_Toc219103723"/>
       <w:r>
         <w:t>Installation</w:t>
       </w:r>
@@ -3036,13 +3011,13 @@
         <w:br w:type="page"/>
       </w:r>
     </w:p>
-    <w:p/>
     <w:p>
       <w:pPr>
         <w:pStyle w:val="Titre1"/>
       </w:pPr>
-      <w:bookmarkStart w:id="5" w:name="_Toc204246305"/>
-      <w:r>
+      <w:bookmarkStart w:id="5" w:name="_Toc219103724"/>
+      <w:r>
+        <w:lastRenderedPageBreak/>
         <w:t>Présentation</w:t>
       </w:r>
       <w:bookmarkEnd w:id="5"/>
@@ -3055,13 +3030,15 @@
       </w:pPr>
       <w:r>
         <w:rPr>
-          <w:noProof/>
+          <w:rFonts w:cs="Arial"/>
+          <w:sz w:val="16"/>
+          <w:szCs w:val="16"/>
         </w:rPr>
         <w:drawing>
-          <wp:inline distT="0" distB="0" distL="0" distR="0" wp14:anchorId="2D4121F9" wp14:editId="36C10CC6">
-            <wp:extent cx="6153150" cy="2838450"/>
-            <wp:effectExtent l="0" t="0" r="0" b="0"/>
-            <wp:docPr id="12" name="Image 12"/>
+          <wp:inline distT="0" distB="0" distL="0" distR="0" wp14:anchorId="25636A5C" wp14:editId="159C6A3C">
+            <wp:extent cx="4605131" cy="1767025"/>
+            <wp:effectExtent l="0" t="0" r="5080" b="5080"/>
+            <wp:docPr id="5" name="Image 5"/>
             <wp:cNvGraphicFramePr>
               <a:graphicFrameLocks xmlns:a="http://schemas.openxmlformats.org/drawingml/2006/main" noChangeAspect="1"/>
             </wp:cNvGraphicFramePr>
@@ -3081,7 +3058,7 @@
                   <pic:spPr>
                     <a:xfrm>
                       <a:off x="0" y="0"/>
-                      <a:ext cx="6153150" cy="2838450"/>
+                      <a:ext cx="4653227" cy="1785480"/>
                     </a:xfrm>
                     <a:prstGeom prst="rect">
                       <a:avLst/>
@@ -3403,93 +3380,97 @@
     </w:p>
     <w:p>
       <w:pPr>
+        <w:tabs>
+          <w:tab w:val="left" w:pos="5750"/>
+        </w:tabs>
         <w:spacing w:before="0" w:after="200" w:line="276" w:lineRule="auto"/>
         <w:jc w:val="left"/>
       </w:pPr>
-    </w:p>
-    <w:p>
-      <w:pPr>
-        <w:spacing w:before="0" w:after="200" w:line="276" w:lineRule="auto"/>
-        <w:jc w:val="left"/>
-      </w:pPr>
-    </w:p>
-    <w:p>
-      <w:pPr>
-        <w:spacing w:before="0" w:after="200" w:line="276" w:lineRule="auto"/>
-        <w:jc w:val="left"/>
-      </w:pPr>
-    </w:p>
-    <w:p>
-      <w:pPr>
-        <w:spacing w:before="0" w:after="200" w:line="276" w:lineRule="auto"/>
-        <w:jc w:val="left"/>
-      </w:pPr>
-    </w:p>
-    <w:p>
-      <w:pPr>
-        <w:spacing w:before="0" w:after="200" w:line="276" w:lineRule="auto"/>
-        <w:jc w:val="left"/>
-      </w:pPr>
-    </w:p>
-    <w:p>
-      <w:pPr>
-        <w:spacing w:before="0" w:after="200" w:line="276" w:lineRule="auto"/>
-        <w:jc w:val="left"/>
-      </w:pPr>
-    </w:p>
-    <w:p>
-      <w:pPr>
-        <w:pStyle w:val="Titre1"/>
-      </w:pPr>
-      <w:bookmarkStart w:id="6" w:name="_Toc204246306"/>
-      <w:r>
-        <w:t>Mode de sélection</w:t>
-      </w:r>
-      <w:bookmarkEnd w:id="6"/>
-    </w:p>
-    <w:p/>
-    <w:p>
-      <w:pPr>
-        <w:pStyle w:val="Titre2"/>
-      </w:pPr>
-      <w:bookmarkStart w:id="7" w:name="_Toc204246307"/>
-      <w:r>
-        <w:t>Sélection unique</w:t>
-      </w:r>
-      <w:bookmarkEnd w:id="7"/>
-    </w:p>
-    <w:p/>
-    <w:p>
-      <w:pPr>
-        <w:pStyle w:val="Paragraphedeliste"/>
-        <w:numPr>
-          <w:ilvl w:val="0"/>
-          <w:numId w:val="4"/>
-        </w:numPr>
-      </w:pPr>
-      <w:r>
-        <w:t>Sélection unique, on ne sélectionne qu’un seul tronçon avec l’outil de sélection de QGIS</w:t>
-      </w:r>
-    </w:p>
-    <w:p>
-      <w:pPr>
-        <w:pStyle w:val="Paragraphedeliste"/>
-        <w:ind w:left="936"/>
-      </w:pPr>
-    </w:p>
-    <w:p>
-      <w:pPr>
-        <w:ind w:left="576"/>
-      </w:pPr>
+      <w:r>
+        <w:rPr>
+          <w:noProof/>
+        </w:rPr>
+        <mc:AlternateContent>
+          <mc:Choice Requires="wps">
+            <w:drawing>
+              <wp:anchor distT="0" distB="0" distL="114300" distR="114300" simplePos="0" relativeHeight="251666432" behindDoc="0" locked="0" layoutInCell="1" allowOverlap="1" wp14:anchorId="0F362A83" wp14:editId="5BF3DE7C">
+                <wp:simplePos x="0" y="0"/>
+                <wp:positionH relativeFrom="column">
+                  <wp:posOffset>737649</wp:posOffset>
+                </wp:positionH>
+                <wp:positionV relativeFrom="paragraph">
+                  <wp:posOffset>262669</wp:posOffset>
+                </wp:positionV>
+                <wp:extent cx="167723" cy="265044"/>
+                <wp:effectExtent l="0" t="0" r="80010" b="59055"/>
+                <wp:wrapNone/>
+                <wp:docPr id="17" name="Connecteur droit avec flèche 17"/>
+                <wp:cNvGraphicFramePr/>
+                <a:graphic xmlns:a="http://schemas.openxmlformats.org/drawingml/2006/main">
+                  <a:graphicData uri="http://schemas.microsoft.com/office/word/2010/wordprocessingShape">
+                    <wps:wsp>
+                      <wps:cNvCnPr/>
+                      <wps:spPr>
+                        <a:xfrm>
+                          <a:off x="0" y="0"/>
+                          <a:ext cx="167723" cy="265044"/>
+                        </a:xfrm>
+                        <a:prstGeom prst="straightConnector1">
+                          <a:avLst/>
+                        </a:prstGeom>
+                        <a:ln>
+                          <a:tailEnd type="triangle"/>
+                        </a:ln>
+                      </wps:spPr>
+                      <wps:style>
+                        <a:lnRef idx="1">
+                          <a:schemeClr val="accent1"/>
+                        </a:lnRef>
+                        <a:fillRef idx="0">
+                          <a:schemeClr val="accent1"/>
+                        </a:fillRef>
+                        <a:effectRef idx="0">
+                          <a:schemeClr val="accent1"/>
+                        </a:effectRef>
+                        <a:fontRef idx="minor">
+                          <a:schemeClr val="tx1"/>
+                        </a:fontRef>
+                      </wps:style>
+                      <wps:bodyPr/>
+                    </wps:wsp>
+                  </a:graphicData>
+                </a:graphic>
+                <wp14:sizeRelH relativeFrom="margin">
+                  <wp14:pctWidth>0</wp14:pctWidth>
+                </wp14:sizeRelH>
+                <wp14:sizeRelV relativeFrom="margin">
+                  <wp14:pctHeight>0</wp14:pctHeight>
+                </wp14:sizeRelV>
+              </wp:anchor>
+            </w:drawing>
+          </mc:Choice>
+          <mc:Fallback>
+            <w:pict>
+              <v:shapetype w14:anchorId="32543745" id="_x0000_t32" coordsize="21600,21600" o:spt="32" o:oned="t" path="m,l21600,21600e" filled="f">
+                <v:path arrowok="t" fillok="f" o:connecttype="none"/>
+                <o:lock v:ext="edit" shapetype="t"/>
+              </v:shapetype>
+              <v:shape id="Connecteur droit avec flèche 17" o:spid="_x0000_s1026" type="#_x0000_t32" style="position:absolute;margin-left:58.1pt;margin-top:20.7pt;width:13.2pt;height:20.85pt;z-index:251666432;visibility:visible;mso-wrap-style:square;mso-width-percent:0;mso-height-percent:0;mso-wrap-distance-left:9pt;mso-wrap-distance-top:0;mso-wrap-distance-right:9pt;mso-wrap-distance-bottom:0;mso-position-horizontal:absolute;mso-position-horizontal-relative:text;mso-position-vertical:absolute;mso-position-vertical-relative:text;mso-width-percent:0;mso-height-percent:0;mso-width-relative:margin;mso-height-relative:margin" o:gfxdata="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" strokecolor="#4579b8 [3044]">
+                <v:stroke endarrow="block"/>
+              </v:shape>
+            </w:pict>
+          </mc:Fallback>
+        </mc:AlternateContent>
+      </w:r>
       <w:r>
         <w:rPr>
           <w:noProof/>
         </w:rPr>
         <w:drawing>
-          <wp:inline distT="0" distB="0" distL="0" distR="0" wp14:anchorId="75A5C995" wp14:editId="015BA899">
-            <wp:extent cx="5153779" cy="2377440"/>
-            <wp:effectExtent l="0" t="0" r="8890" b="3810"/>
-            <wp:docPr id="14" name="Image 14"/>
+          <wp:inline distT="0" distB="0" distL="0" distR="0" wp14:anchorId="1529F5AC" wp14:editId="29C7F58A">
+            <wp:extent cx="1552792" cy="219106"/>
+            <wp:effectExtent l="0" t="0" r="0" b="9525"/>
+            <wp:docPr id="11" name="Image 11"/>
             <wp:cNvGraphicFramePr>
               <a:graphicFrameLocks xmlns:a="http://schemas.openxmlformats.org/drawingml/2006/main" noChangeAspect="1"/>
             </wp:cNvGraphicFramePr>
@@ -3501,7 +3482,7 @@
                     <pic:cNvPicPr/>
                   </pic:nvPicPr>
                   <pic:blipFill>
-                    <a:blip r:embed="rId14"/>
+                    <a:blip r:embed="rId19"/>
                     <a:stretch>
                       <a:fillRect/>
                     </a:stretch>
@@ -3509,7 +3490,7 @@
                   <pic:spPr>
                     <a:xfrm>
                       <a:off x="0" y="0"/>
-                      <a:ext cx="5162122" cy="2381289"/>
+                      <a:ext cx="1552792" cy="219106"/>
                     </a:xfrm>
                     <a:prstGeom prst="rect">
                       <a:avLst/>
@@ -3521,55 +3502,203 @@
           </wp:inline>
         </w:drawing>
       </w:r>
+    </w:p>
+    <w:p>
+      <w:pPr>
+        <w:tabs>
+          <w:tab w:val="left" w:pos="5750"/>
+        </w:tabs>
+        <w:spacing w:before="0" w:after="200" w:line="276" w:lineRule="auto"/>
+        <w:jc w:val="left"/>
+      </w:pPr>
+    </w:p>
+    <w:p>
+      <w:pPr>
+        <w:tabs>
+          <w:tab w:val="left" w:pos="5750"/>
+        </w:tabs>
+        <w:spacing w:before="0" w:after="200" w:line="276" w:lineRule="auto"/>
+        <w:jc w:val="left"/>
+      </w:pPr>
       <w:r>
         <w:rPr>
           <w:noProof/>
         </w:rPr>
-        <w:t xml:space="preserve"> </w:t>
-      </w:r>
-    </w:p>
-    <w:p>
-      <w:pPr>
-        <w:ind w:left="576"/>
-      </w:pPr>
-    </w:p>
-    <w:p>
-      <w:pPr>
-        <w:ind w:left="576"/>
-      </w:pPr>
-      <w:r>
-        <w:t>Les</w:t>
-      </w:r>
-      <w:r>
-        <w:t xml:space="preserve"> </w:t>
-      </w:r>
-      <w:r>
-        <w:t xml:space="preserve">valeurs des </w:t>
-      </w:r>
-      <w:r>
-        <w:t>attributs du tronçon sélectionné s’affiche</w:t>
-      </w:r>
-      <w:r>
-        <w:t>nt</w:t>
-      </w:r>
-      <w:r>
-        <w:t xml:space="preserve"> en vert dans l’interface.</w:t>
-      </w:r>
-    </w:p>
-    <w:p>
-      <w:pPr>
-        <w:ind w:left="576"/>
-      </w:pPr>
-    </w:p>
+        <mc:AlternateContent>
+          <mc:Choice Requires="wps">
+            <w:drawing>
+              <wp:anchor distT="45720" distB="45720" distL="114300" distR="114300" simplePos="0" relativeHeight="251668480" behindDoc="0" locked="0" layoutInCell="1" allowOverlap="1" wp14:anchorId="59620A82" wp14:editId="34074628">
+                <wp:simplePos x="0" y="0"/>
+                <wp:positionH relativeFrom="column">
+                  <wp:posOffset>2432298</wp:posOffset>
+                </wp:positionH>
+                <wp:positionV relativeFrom="paragraph">
+                  <wp:posOffset>178822</wp:posOffset>
+                </wp:positionV>
+                <wp:extent cx="2360930" cy="1404620"/>
+                <wp:effectExtent l="0" t="0" r="0" b="0"/>
+                <wp:wrapSquare wrapText="bothSides"/>
+                <wp:docPr id="217" name="Zone de texte 2"/>
+                <wp:cNvGraphicFramePr>
+                  <a:graphicFrameLocks xmlns:a="http://schemas.openxmlformats.org/drawingml/2006/main"/>
+                </wp:cNvGraphicFramePr>
+                <a:graphic xmlns:a="http://schemas.openxmlformats.org/drawingml/2006/main">
+                  <a:graphicData uri="http://schemas.microsoft.com/office/word/2010/wordprocessingShape">
+                    <wps:wsp>
+                      <wps:cNvSpPr txBox="1">
+                        <a:spLocks noChangeArrowheads="1"/>
+                      </wps:cNvSpPr>
+                      <wps:spPr bwMode="auto">
+                        <a:xfrm>
+                          <a:off x="0" y="0"/>
+                          <a:ext cx="2360930" cy="1404620"/>
+                        </a:xfrm>
+                        <a:prstGeom prst="rect">
+                          <a:avLst/>
+                        </a:prstGeom>
+                        <a:solidFill>
+                          <a:srgbClr val="FFFFFF"/>
+                        </a:solidFill>
+                        <a:ln w="9525">
+                          <a:noFill/>
+                          <a:miter lim="800000"/>
+                          <a:headEnd/>
+                          <a:tailEnd/>
+                        </a:ln>
+                      </wps:spPr>
+                      <wps:txbx>
+                        <w:txbxContent>
+                          <w:p>
+                            <w:r>
+                              <w:t xml:space="preserve">A l’ouverture de l’outil il y a une vérification de la présence dans le projet des couches nécessaires. Afficher l’état du modèle permet de </w:t>
+                            </w:r>
+                            <w:r>
+                              <w:rPr>
+                                <w:b/>
+                                <w:bCs/>
+                              </w:rPr>
+                              <w:t>vérifier les permissions sur chaque attribut</w:t>
+                            </w:r>
+                            <w:r>
+                              <w:t>. Ces permissions sont définies dans le projet en fonction des guichets en saisie directe dans la BDTOPO.</w:t>
+                            </w:r>
+                          </w:p>
+                          <w:p/>
+                        </w:txbxContent>
+                      </wps:txbx>
+                      <wps:bodyPr rot="0" vert="horz" wrap="square" lIns="91440" tIns="45720" rIns="91440" bIns="45720" anchor="t" anchorCtr="0">
+                        <a:spAutoFit/>
+                      </wps:bodyPr>
+                    </wps:wsp>
+                  </a:graphicData>
+                </a:graphic>
+                <wp14:sizeRelH relativeFrom="margin">
+                  <wp14:pctWidth>40000</wp14:pctWidth>
+                </wp14:sizeRelH>
+                <wp14:sizeRelV relativeFrom="margin">
+                  <wp14:pctHeight>20000</wp14:pctHeight>
+                </wp14:sizeRelV>
+              </wp:anchor>
+            </w:drawing>
+          </mc:Choice>
+          <mc:Fallback>
+            <w:pict>
+              <v:shapetype w14:anchorId="59620A82" id="_x0000_t202" coordsize="21600,21600" o:spt="202" path="m,l,21600r21600,l21600,xe">
+                <v:stroke joinstyle="miter"/>
+                <v:path gradientshapeok="t" o:connecttype="rect"/>
+              </v:shapetype>
+              <v:shape id="Zone de texte 2" o:spid="_x0000_s1026" type="#_x0000_t202" style="position:absolute;margin-left:191.5pt;margin-top:14.1pt;width:185.9pt;height:110.6pt;z-index:251668480;visibility:visible;mso-wrap-style:square;mso-width-percent:400;mso-height-percent:200;mso-wrap-distance-left:9pt;mso-wrap-distance-top:3.6pt;mso-wrap-distance-right:9pt;mso-wrap-distance-bottom:3.6pt;mso-position-horizontal:absolute;mso-position-horizontal-relative:text;mso-position-vertical:absolute;mso-position-vertical-relative:text;mso-width-percent:400;mso-height-percent:200;mso-width-relative:margin;mso-height-relative:margin;v-text-anchor:top" o:gfxdata="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" stroked="f">
+                <v:textbox style="mso-fit-shape-to-text:t">
+                  <w:txbxContent>
+                    <w:p>
+                      <w:r>
+                        <w:t xml:space="preserve">A l’ouverture de l’outil il y a une vérification de la présence dans le projet des couches nécessaires. Afficher l’état du modèle permet de </w:t>
+                      </w:r>
+                      <w:r>
+                        <w:rPr>
+                          <w:b/>
+                          <w:bCs/>
+                        </w:rPr>
+                        <w:t>vérifier les permissions sur chaque attribut</w:t>
+                      </w:r>
+                      <w:r>
+                        <w:t>. Ces permissions sont définies dans le projet en fonction des guichets en saisie directe dans la BDTOPO.</w:t>
+                      </w:r>
+                    </w:p>
+                    <w:p/>
+                  </w:txbxContent>
+                </v:textbox>
+                <w10:wrap type="square"/>
+              </v:shape>
+            </w:pict>
+          </mc:Fallback>
+        </mc:AlternateContent>
+      </w:r>
+      <w:r>
+        <w:t xml:space="preserve">                 </w:t>
+      </w:r>
+      <w:r>
+        <w:drawing>
+          <wp:inline distT="0" distB="0" distL="0" distR="0" wp14:anchorId="1993FC3F" wp14:editId="1940CBD3">
+            <wp:extent cx="1093305" cy="1672540"/>
+            <wp:effectExtent l="0" t="0" r="0" b="4445"/>
+            <wp:docPr id="21" name="Image 21"/>
+            <wp:cNvGraphicFramePr>
+              <a:graphicFrameLocks xmlns:a="http://schemas.openxmlformats.org/drawingml/2006/main" noChangeAspect="1"/>
+            </wp:cNvGraphicFramePr>
+            <a:graphic xmlns:a="http://schemas.openxmlformats.org/drawingml/2006/main">
+              <a:graphicData uri="http://schemas.openxmlformats.org/drawingml/2006/picture">
+                <pic:pic xmlns:pic="http://schemas.openxmlformats.org/drawingml/2006/picture">
+                  <pic:nvPicPr>
+                    <pic:cNvPr id="1" name=""/>
+                    <pic:cNvPicPr/>
+                  </pic:nvPicPr>
+                  <pic:blipFill>
+                    <a:blip r:embed="rId20"/>
+                    <a:stretch>
+                      <a:fillRect/>
+                    </a:stretch>
+                  </pic:blipFill>
+                  <pic:spPr>
+                    <a:xfrm>
+                      <a:off x="0" y="0"/>
+                      <a:ext cx="1102014" cy="1685863"/>
+                    </a:xfrm>
+                    <a:prstGeom prst="rect">
+                      <a:avLst/>
+                    </a:prstGeom>
+                  </pic:spPr>
+                </pic:pic>
+              </a:graphicData>
+            </a:graphic>
+          </wp:inline>
+        </w:drawing>
+      </w:r>
+      <w:r>
+        <w:tab/>
+      </w:r>
+    </w:p>
+    <w:p>
+      <w:pPr>
+        <w:pStyle w:val="Titre1"/>
+      </w:pPr>
+      <w:bookmarkStart w:id="6" w:name="_Toc219103725"/>
+      <w:r>
+        <w:lastRenderedPageBreak/>
+        <w:t>Mode de sélection</w:t>
+      </w:r>
+      <w:bookmarkEnd w:id="6"/>
+    </w:p>
+    <w:p/>
     <w:p>
       <w:pPr>
         <w:pStyle w:val="Titre2"/>
       </w:pPr>
-      <w:bookmarkStart w:id="8" w:name="_Toc204246308"/>
-      <w:r>
-        <w:t>Sélection multiple</w:t>
-      </w:r>
-      <w:bookmarkEnd w:id="8"/>
+      <w:bookmarkStart w:id="7" w:name="_Toc219103726"/>
+      <w:r>
+        <w:t>Sélection unique</w:t>
+      </w:r>
+      <w:bookmarkEnd w:id="7"/>
     </w:p>
     <w:p/>
     <w:p>
@@ -3581,13 +3710,7 @@
         </w:numPr>
       </w:pPr>
       <w:r>
-        <w:t>Sélection multiple avec l’outil de saisi</w:t>
-      </w:r>
-      <w:r>
-        <w:t>e</w:t>
-      </w:r>
-      <w:r>
-        <w:t>. Dans QGIS on peut sélectionner manuellement un ensemble de tronçons</w:t>
+        <w:t>Sélection unique, on ne sélectionne qu’un seul tronçon avec l’outil de sélection de QGIS</w:t>
       </w:r>
     </w:p>
     <w:p>
@@ -3596,6 +3719,101 @@
         <w:ind w:left="936"/>
       </w:pPr>
     </w:p>
+    <w:p>
+      <w:pPr>
+        <w:ind w:left="576"/>
+      </w:pPr>
+      <w:r>
+        <w:rPr>
+          <w:noProof/>
+        </w:rPr>
+        <w:drawing>
+          <wp:inline distT="0" distB="0" distL="0" distR="0" wp14:anchorId="40F6F312" wp14:editId="23F3ACB4">
+            <wp:extent cx="3776663" cy="1449229"/>
+            <wp:effectExtent l="0" t="0" r="0" b="0"/>
+            <wp:docPr id="24" name="Image 24"/>
+            <wp:cNvGraphicFramePr>
+              <a:graphicFrameLocks xmlns:a="http://schemas.openxmlformats.org/drawingml/2006/main" noChangeAspect="1"/>
+            </wp:cNvGraphicFramePr>
+            <a:graphic xmlns:a="http://schemas.openxmlformats.org/drawingml/2006/main">
+              <a:graphicData uri="http://schemas.openxmlformats.org/drawingml/2006/picture">
+                <pic:pic xmlns:pic="http://schemas.openxmlformats.org/drawingml/2006/picture">
+                  <pic:nvPicPr>
+                    <pic:cNvPr id="1" name=""/>
+                    <pic:cNvPicPr/>
+                  </pic:nvPicPr>
+                  <pic:blipFill>
+                    <a:blip r:embed="rId21"/>
+                    <a:stretch>
+                      <a:fillRect/>
+                    </a:stretch>
+                  </pic:blipFill>
+                  <pic:spPr>
+                    <a:xfrm>
+                      <a:off x="0" y="0"/>
+                      <a:ext cx="3829367" cy="1469453"/>
+                    </a:xfrm>
+                    <a:prstGeom prst="rect">
+                      <a:avLst/>
+                    </a:prstGeom>
+                  </pic:spPr>
+                </pic:pic>
+              </a:graphicData>
+            </a:graphic>
+          </wp:inline>
+        </w:drawing>
+      </w:r>
+      <w:r>
+        <w:rPr>
+          <w:noProof/>
+        </w:rPr>
+        <w:t xml:space="preserve"> </w:t>
+      </w:r>
+    </w:p>
+    <w:p>
+      <w:pPr>
+        <w:ind w:left="576"/>
+      </w:pPr>
+    </w:p>
+    <w:p>
+      <w:pPr>
+        <w:ind w:left="576"/>
+      </w:pPr>
+      <w:r>
+        <w:t>Les</w:t>
+      </w:r>
+      <w:r>
+        <w:t xml:space="preserve"> </w:t>
+      </w:r>
+      <w:r>
+        <w:t xml:space="preserve">valeurs des </w:t>
+      </w:r>
+      <w:r>
+        <w:t>attributs du tronçon sélectionné s’affiche</w:t>
+      </w:r>
+      <w:r>
+        <w:t>nt</w:t>
+      </w:r>
+      <w:r>
+        <w:t xml:space="preserve"> en vert dans l’interface.</w:t>
+      </w:r>
+    </w:p>
+    <w:p>
+      <w:pPr>
+        <w:ind w:left="576"/>
+      </w:pPr>
+    </w:p>
+    <w:p>
+      <w:pPr>
+        <w:pStyle w:val="Titre2"/>
+      </w:pPr>
+      <w:bookmarkStart w:id="8" w:name="_Toc219103727"/>
+      <w:r>
+        <w:t>Sélection multiple</w:t>
+      </w:r>
+      <w:bookmarkEnd w:id="8"/>
+    </w:p>
+    <w:p/>
     <w:p>
       <w:pPr>
         <w:pStyle w:val="Paragraphedeliste"/>
@@ -3605,6 +3823,30 @@
         </w:numPr>
       </w:pPr>
       <w:r>
+        <w:t>Sélection multiple avec l’outil de saisi</w:t>
+      </w:r>
+      <w:r>
+        <w:t>e</w:t>
+      </w:r>
+      <w:r>
+        <w:t>. Dans QGIS on peut sélectionner manuellement un ensemble de tronçons</w:t>
+      </w:r>
+    </w:p>
+    <w:p>
+      <w:pPr>
+        <w:pStyle w:val="Paragraphedeliste"/>
+        <w:ind w:left="936"/>
+      </w:pPr>
+    </w:p>
+    <w:p>
+      <w:pPr>
+        <w:pStyle w:val="Paragraphedeliste"/>
+        <w:numPr>
+          <w:ilvl w:val="0"/>
+          <w:numId w:val="4"/>
+        </w:numPr>
+      </w:pPr>
+      <w:r>
         <w:t xml:space="preserve"> </w:t>
       </w:r>
       <w:r>
@@ -3642,8 +3884,8 @@
           <w:noProof/>
         </w:rPr>
         <w:drawing>
-          <wp:inline distT="0" distB="0" distL="0" distR="0" wp14:anchorId="6464AAF9" wp14:editId="05001164">
-            <wp:extent cx="333375" cy="333375"/>
+          <wp:inline distT="0" distB="0" distL="0" distR="0" wp14:anchorId="6464AAF9" wp14:editId="38CC0297">
+            <wp:extent cx="238125" cy="238125"/>
             <wp:effectExtent l="0" t="0" r="9525" b="9525"/>
             <wp:docPr id="31" name="Image 31"/>
             <wp:cNvGraphicFramePr>
@@ -3665,7 +3907,7 @@
                   <pic:spPr>
                     <a:xfrm>
                       <a:off x="0" y="0"/>
-                      <a:ext cx="333375" cy="333375"/>
+                      <a:ext cx="239918" cy="239918"/>
                     </a:xfrm>
                     <a:prstGeom prst="rect">
                       <a:avLst/>
@@ -3713,16 +3955,16 @@
         <mc:AlternateContent>
           <mc:Choice Requires="wps">
             <w:drawing>
-              <wp:anchor distT="0" distB="0" distL="114300" distR="114300" simplePos="0" relativeHeight="251661312" behindDoc="0" locked="0" layoutInCell="1" allowOverlap="1" wp14:anchorId="5DA807B9" wp14:editId="0AE37E85">
+              <wp:anchor distT="0" distB="0" distL="114300" distR="114300" simplePos="0" relativeHeight="251661312" behindDoc="0" locked="0" layoutInCell="1" allowOverlap="1" wp14:anchorId="5DA807B9" wp14:editId="6B32C557">
                 <wp:simplePos x="0" y="0"/>
                 <wp:positionH relativeFrom="column">
-                  <wp:posOffset>1491211</wp:posOffset>
+                  <wp:posOffset>1479868</wp:posOffset>
                 </wp:positionH>
                 <wp:positionV relativeFrom="paragraph">
-                  <wp:posOffset>1628775</wp:posOffset>
+                  <wp:posOffset>931545</wp:posOffset>
                 </wp:positionV>
-                <wp:extent cx="524656" cy="472190"/>
-                <wp:effectExtent l="0" t="0" r="27940" b="23495"/>
+                <wp:extent cx="390525" cy="309563"/>
+                <wp:effectExtent l="0" t="0" r="28575" b="14605"/>
                 <wp:wrapNone/>
                 <wp:docPr id="20" name="Ellipse 20"/>
                 <wp:cNvGraphicFramePr/>
@@ -3733,7 +3975,7 @@
                       <wps:spPr>
                         <a:xfrm>
                           <a:off x="0" y="0"/>
-                          <a:ext cx="524656" cy="472190"/>
+                          <a:ext cx="390525" cy="309563"/>
                         </a:xfrm>
                         <a:prstGeom prst="ellipse">
                           <a:avLst/>
@@ -3765,12 +4007,18 @@
                     </wps:wsp>
                   </a:graphicData>
                 </a:graphic>
+                <wp14:sizeRelH relativeFrom="margin">
+                  <wp14:pctWidth>0</wp14:pctWidth>
+                </wp14:sizeRelH>
+                <wp14:sizeRelV relativeFrom="margin">
+                  <wp14:pctHeight>0</wp14:pctHeight>
+                </wp14:sizeRelV>
               </wp:anchor>
             </w:drawing>
           </mc:Choice>
           <mc:Fallback>
             <w:pict>
-              <v:oval w14:anchorId="5B0DEFAD" id="Ellipse 20" o:spid="_x0000_s1026" style="position:absolute;margin-left:117.4pt;margin-top:128.25pt;width:41.3pt;height:37.2pt;z-index:251661312;visibility:visible;mso-wrap-style:square;mso-wrap-distance-left:9pt;mso-wrap-distance-top:0;mso-wrap-distance-right:9pt;mso-wrap-distance-bottom:0;mso-position-horizontal:absolute;mso-position-horizontal-relative:text;mso-position-vertical:absolute;mso-position-vertical-relative:text;v-text-anchor:middle" o:gfxdata="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" filled="f" strokecolor="#622423 [1605]" strokeweight="2pt"/>
+              <v:oval w14:anchorId="1611F47E" id="Ellipse 20" o:spid="_x0000_s1026" style="position:absolute;margin-left:116.55pt;margin-top:73.35pt;width:30.75pt;height:24.4pt;z-index:251661312;visibility:visible;mso-wrap-style:square;mso-width-percent:0;mso-height-percent:0;mso-wrap-distance-left:9pt;mso-wrap-distance-top:0;mso-wrap-distance-right:9pt;mso-wrap-distance-bottom:0;mso-position-horizontal:absolute;mso-position-horizontal-relative:text;mso-position-vertical:absolute;mso-position-vertical-relative:text;mso-width-percent:0;mso-height-percent:0;mso-width-relative:margin;mso-height-relative:margin;v-text-anchor:middle" o:gfxdata="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" filled="f" strokecolor="#622423 [1605]" strokeweight="2pt"/>
             </w:pict>
           </mc:Fallback>
         </mc:AlternateContent>
@@ -3786,9 +4034,9 @@
           <w:noProof/>
         </w:rPr>
         <w:drawing>
-          <wp:inline distT="0" distB="0" distL="0" distR="0" wp14:anchorId="731137B1" wp14:editId="699B7F48">
-            <wp:extent cx="4688378" cy="2162750"/>
-            <wp:effectExtent l="0" t="0" r="0" b="9525"/>
+          <wp:inline distT="0" distB="0" distL="0" distR="0" wp14:anchorId="431D9ACC" wp14:editId="20BD4CC1">
+            <wp:extent cx="3548062" cy="1361508"/>
+            <wp:effectExtent l="0" t="0" r="0" b="0"/>
             <wp:docPr id="1" name="Image 1"/>
             <wp:cNvGraphicFramePr>
               <a:graphicFrameLocks xmlns:a="http://schemas.openxmlformats.org/drawingml/2006/main" noChangeAspect="1"/>
@@ -3801,7 +4049,7 @@
                     <pic:cNvPicPr/>
                   </pic:nvPicPr>
                   <pic:blipFill>
-                    <a:blip r:embed="rId19"/>
+                    <a:blip r:embed="rId22"/>
                     <a:stretch>
                       <a:fillRect/>
                     </a:stretch>
@@ -3809,7 +4057,7 @@
                   <pic:spPr>
                     <a:xfrm>
                       <a:off x="0" y="0"/>
-                      <a:ext cx="4738968" cy="2186087"/>
+                      <a:ext cx="3591416" cy="1378144"/>
                     </a:xfrm>
                     <a:prstGeom prst="rect">
                       <a:avLst/>
@@ -3853,7 +4101,6 @@
       </w:pPr>
     </w:p>
     <w:p/>
-    <w:p/>
     <w:p>
       <w:pPr>
         <w:pStyle w:val="Titre1"/>
@@ -3864,8 +4111,8 @@
       <w:bookmarkStart w:id="12" w:name="_Toc223756091"/>
       <w:bookmarkStart w:id="13" w:name="_Toc223425647"/>
       <w:bookmarkStart w:id="14" w:name="_Toc223756092"/>
-      <w:bookmarkStart w:id="15" w:name="_Toc204246309"/>
-      <w:bookmarkStart w:id="16" w:name="_Toc215049623"/>
+      <w:bookmarkStart w:id="15" w:name="_Toc215049623"/>
+      <w:bookmarkStart w:id="16" w:name="_Toc219103728"/>
       <w:bookmarkEnd w:id="9"/>
       <w:bookmarkEnd w:id="10"/>
       <w:bookmarkEnd w:id="11"/>
@@ -3875,7 +4122,7 @@
       <w:r>
         <w:t>Modification</w:t>
       </w:r>
-      <w:bookmarkEnd w:id="15"/>
+      <w:bookmarkEnd w:id="16"/>
     </w:p>
     <w:p>
       <w:pPr>
@@ -3895,15 +4142,15 @@
     </w:p>
     <w:p/>
     <w:p>
-      <w:r>
-        <w:rPr>
-          <w:noProof/>
-        </w:rPr>
+      <w:pPr>
+        <w:ind w:firstLine="708"/>
+      </w:pPr>
+      <w:r>
         <w:drawing>
-          <wp:inline distT="0" distB="0" distL="0" distR="0" wp14:anchorId="1A76A2E0" wp14:editId="0CEBFECF">
-            <wp:extent cx="5544589" cy="2557721"/>
-            <wp:effectExtent l="0" t="0" r="0" b="0"/>
-            <wp:docPr id="4" name="Image 4"/>
+          <wp:inline distT="0" distB="0" distL="0" distR="0" wp14:anchorId="3729714C" wp14:editId="67B76C97">
+            <wp:extent cx="3019425" cy="1158652"/>
+            <wp:effectExtent l="0" t="0" r="0" b="3810"/>
+            <wp:docPr id="26" name="Image 26"/>
             <wp:cNvGraphicFramePr>
               <a:graphicFrameLocks xmlns:a="http://schemas.openxmlformats.org/drawingml/2006/main" noChangeAspect="1"/>
             </wp:cNvGraphicFramePr>
@@ -3915,7 +4162,7 @@
                     <pic:cNvPicPr/>
                   </pic:nvPicPr>
                   <pic:blipFill>
-                    <a:blip r:embed="rId20"/>
+                    <a:blip r:embed="rId23"/>
                     <a:stretch>
                       <a:fillRect/>
                     </a:stretch>
@@ -3923,7 +4170,7 @@
                   <pic:spPr>
                     <a:xfrm>
                       <a:off x="0" y="0"/>
-                      <a:ext cx="5553329" cy="2561753"/>
+                      <a:ext cx="3055051" cy="1172323"/>
                     </a:xfrm>
                     <a:prstGeom prst="rect">
                       <a:avLst/>
@@ -3939,26 +4186,16 @@
     <w:p/>
     <w:p>
       <w:r>
-        <w:t>Les valeurs non autorisées apparaissent en grisé et ne sont pas sélectionnables.</w:t>
-      </w:r>
-    </w:p>
-    <w:p>
-      <w:r>
-        <w:t>Les valeurs modifiées sont affichées sur un fond rose</w:t>
-      </w:r>
-      <w:r>
-        <w:t xml:space="preserve"> mais ne sont pas encore validées</w:t>
-      </w:r>
-      <w:r>
-        <w:t>.</w:t>
-      </w:r>
-    </w:p>
-    <w:p>
-      <w:r>
-        <w:t>Si on modifie la nature, l’outil propose des valeurs compatibles avec la nouvelle nature pour les autres attributs.</w:t>
-      </w:r>
-    </w:p>
-    <w:p/>
+        <w:rPr>
+          <w:b/>
+          <w:bCs/>
+        </w:rPr>
+        <w:t>Les valeurs non autorisées apparaissent en grisé</w:t>
+      </w:r>
+      <w:r>
+        <w:t xml:space="preserve"> et ne sont pas sélectionnables.</w:t>
+      </w:r>
+    </w:p>
     <w:p>
       <w:r>
         <w:rPr>
@@ -3967,13 +4204,13 @@
         <mc:AlternateContent>
           <mc:Choice Requires="wps">
             <w:drawing>
-              <wp:anchor distT="91440" distB="91440" distL="137160" distR="137160" simplePos="0" relativeHeight="251664384" behindDoc="0" locked="0" layoutInCell="0" allowOverlap="1" wp14:anchorId="707960A0" wp14:editId="15864B84">
+              <wp:anchor distT="91440" distB="91440" distL="137160" distR="137160" simplePos="0" relativeHeight="251664384" behindDoc="0" locked="0" layoutInCell="0" allowOverlap="1" wp14:anchorId="707960A0" wp14:editId="53BD5AC9">
                 <wp:simplePos x="0" y="0"/>
                 <wp:positionH relativeFrom="margin">
-                  <wp:posOffset>2003425</wp:posOffset>
+                  <wp:posOffset>2254250</wp:posOffset>
                 </wp:positionH>
                 <wp:positionV relativeFrom="margin">
-                  <wp:posOffset>4190365</wp:posOffset>
+                  <wp:posOffset>313055</wp:posOffset>
                 </wp:positionV>
                 <wp:extent cx="1149985" cy="4547870"/>
                 <wp:effectExtent l="0" t="3492" r="8572" b="8573"/>
@@ -4047,7 +4284,7 @@
                                           <pic:cNvPicPr/>
                                         </pic:nvPicPr>
                                         <pic:blipFill>
-                                          <a:blip r:embed="rId21"/>
+                                          <a:blip r:embed="rId24"/>
                                           <a:stretch>
                                             <a:fillRect/>
                                           </a:stretch>
@@ -4098,7 +4335,7 @@
           </mc:Choice>
           <mc:Fallback>
             <w:pict>
-              <v:roundrect w14:anchorId="707960A0" id="Forme automatique 2" o:spid="_x0000_s1026" style="position:absolute;left:0;text-align:left;margin-left:157.75pt;margin-top:329.95pt;width:90.55pt;height:358.1pt;rotation:90;z-index:251664384;visibility:visible;mso-wrap-style:square;mso-width-percent:0;mso-height-percent:0;mso-wrap-distance-left:10.8pt;mso-wrap-distance-top:7.2pt;mso-wrap-distance-right:10.8pt;mso-wrap-distance-bottom:7.2pt;mso-position-horizontal:absolute;mso-position-horizontal-relative:margin;mso-position-vertical:absolute;mso-position-vertical-relative:margin;mso-width-percent:0;mso-height-percent:0;mso-width-relative:margin;mso-height-relative:margin;v-text-anchor:middle" arcsize="8541f" o:gfxdata="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" o:allowincell="f" fillcolor="#da4232" stroked="f">
+              <v:roundrect w14:anchorId="707960A0" id="Forme automatique 2" o:spid="_x0000_s1027" style="position:absolute;left:0;text-align:left;margin-left:177.5pt;margin-top:24.65pt;width:90.55pt;height:358.1pt;rotation:90;z-index:251664384;visibility:visible;mso-wrap-style:square;mso-width-percent:0;mso-height-percent:0;mso-wrap-distance-left:10.8pt;mso-wrap-distance-top:7.2pt;mso-wrap-distance-right:10.8pt;mso-wrap-distance-bottom:7.2pt;mso-position-horizontal:absolute;mso-position-horizontal-relative:margin;mso-position-vertical:absolute;mso-position-vertical-relative:margin;mso-width-percent:0;mso-height-percent:0;mso-width-relative:margin;mso-height-relative:margin;v-text-anchor:middle" arcsize="8541f" o:gfxdata="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" o:allowincell="f" fillcolor="#da4232" stroked="f">
                 <v:textbox>
                   <w:txbxContent>
                     <w:p>
@@ -4144,7 +4381,7 @@
                                     <pic:cNvPicPr/>
                                   </pic:nvPicPr>
                                   <pic:blipFill>
-                                    <a:blip r:embed="rId21"/>
+                                    <a:blip r:embed="rId24"/>
                                     <a:stretch>
                                       <a:fillRect/>
                                     </a:stretch>
@@ -4185,6 +4422,27 @@
         </mc:AlternateContent>
       </w:r>
       <w:r>
+        <w:rPr>
+          <w:b/>
+          <w:bCs/>
+        </w:rPr>
+        <w:t>Les valeurs modifiées sont affichées sur un fond rose</w:t>
+      </w:r>
+      <w:r>
+        <w:t xml:space="preserve"> mais ne sont pas encore validées</w:t>
+      </w:r>
+      <w:r>
+        <w:t>.</w:t>
+      </w:r>
+    </w:p>
+    <w:p>
+      <w:r>
+        <w:t>Si on modifie la nature, l’outil propose des valeurs compatibles avec la nouvelle nature pour les autres attributs.</w:t>
+      </w:r>
+    </w:p>
+    <w:p/>
+    <w:p>
+      <w:r>
         <w:t xml:space="preserve">Les modifications </w:t>
       </w:r>
       <w:r>
@@ -4216,7 +4474,7 @@
                     <pic:cNvPicPr/>
                   </pic:nvPicPr>
                   <pic:blipFill>
-                    <a:blip r:embed="rId22"/>
+                    <a:blip r:embed="rId25"/>
                     <a:stretch>
                       <a:fillRect/>
                     </a:stretch>
@@ -4263,7 +4521,7 @@
                     <pic:cNvPicPr/>
                   </pic:nvPicPr>
                   <pic:blipFill>
-                    <a:blip r:embed="rId23"/>
+                    <a:blip r:embed="rId26"/>
                     <a:stretch>
                       <a:fillRect/>
                     </a:stretch>
@@ -4293,39 +4551,37 @@
     <w:p/>
     <w:p/>
     <w:p/>
-    <w:p/>
-    <w:p/>
-    <w:p/>
-    <w:p/>
-    <w:p/>
-    <w:p/>
-    <w:p/>
-    <w:p/>
-    <w:p/>
-    <w:p/>
-    <w:p/>
-    <w:p/>
-    <w:p/>
-    <w:p/>
-    <w:p/>
     <w:p>
       <w:pPr>
         <w:pStyle w:val="Titre1"/>
-      </w:pPr>
-      <w:bookmarkStart w:id="17" w:name="_Toc204246310"/>
-      <w:r>
-        <w:lastRenderedPageBreak/>
+        <w:numPr>
+          <w:ilvl w:val="0"/>
+          <w:numId w:val="0"/>
+        </w:numPr>
+        <w:ind w:left="432" w:hanging="432"/>
+      </w:pPr>
+    </w:p>
+    <w:p>
+      <w:pPr>
+        <w:pStyle w:val="Titre1"/>
+        <w:numPr>
+          <w:ilvl w:val="0"/>
+          <w:numId w:val="0"/>
+        </w:numPr>
+        <w:ind w:left="432" w:hanging="432"/>
+      </w:pPr>
+    </w:p>
+    <w:p>
+      <w:pPr>
+        <w:pStyle w:val="Titre1"/>
+      </w:pPr>
+      <w:bookmarkStart w:id="17" w:name="_Toc219103729"/>
+      <w:r>
         <w:t>Extra</w:t>
       </w:r>
       <w:bookmarkEnd w:id="17"/>
     </w:p>
-    <w:bookmarkEnd w:id="16"/>
-    <w:p>
-      <w:pPr>
-        <w:spacing w:before="0" w:after="200" w:line="276" w:lineRule="auto"/>
-        <w:jc w:val="left"/>
-      </w:pPr>
-    </w:p>
+    <w:bookmarkEnd w:id="15"/>
     <w:p>
       <w:pPr>
         <w:spacing w:line="276" w:lineRule="auto"/>
@@ -4337,7 +4593,7 @@
         <w:ind w:firstLine="576"/>
       </w:pPr>
       <w:bookmarkStart w:id="18" w:name="_Toc182399295"/>
-      <w:bookmarkStart w:id="19" w:name="_Toc204246311"/>
+      <w:bookmarkStart w:id="19" w:name="_Toc219103730"/>
       <w:r>
         <w:t>A propos</w:t>
       </w:r>
@@ -4376,7 +4632,7 @@
                     <pic:cNvPicPr/>
                   </pic:nvPicPr>
                   <pic:blipFill>
-                    <a:blip r:embed="rId24">
+                    <a:blip r:embed="rId27">
                       <a:extLst>
                         <a:ext uri="{28A0092B-C50C-407E-A947-70E740481C1C}">
                           <a14:useLocalDpi xmlns:a14="http://schemas.microsoft.com/office/drawing/2010/main" val="0"/>
@@ -4416,14 +4672,30 @@
         <w:ind w:firstLine="576"/>
       </w:pPr>
       <w:r>
-        <w:rPr>
-          <w:noProof/>
-        </w:rPr>
+        <w:t>Cette boite permet de suivre l’</w:t>
+      </w:r>
+      <w:r>
+        <w:t>historique</w:t>
+      </w:r>
+      <w:r>
+        <w:t xml:space="preserve"> des différentes versions ainsi que d’afficher cette documentation.</w:t>
+      </w:r>
+    </w:p>
+    <w:p>
+      <w:pPr>
+        <w:ind w:firstLine="576"/>
+      </w:pPr>
+    </w:p>
+    <w:p>
+      <w:pPr>
+        <w:ind w:left="708" w:firstLine="708"/>
+      </w:pPr>
+      <w:r>
         <w:drawing>
-          <wp:inline distT="0" distB="0" distL="0" distR="0" wp14:anchorId="0662FE3F" wp14:editId="56DFC1E7">
-            <wp:extent cx="5734850" cy="4915586"/>
-            <wp:effectExtent l="0" t="0" r="0" b="0"/>
-            <wp:docPr id="10" name="Image 10"/>
+          <wp:inline distT="0" distB="0" distL="0" distR="0" wp14:anchorId="7658C77C" wp14:editId="367767FA">
+            <wp:extent cx="1709738" cy="2494823"/>
+            <wp:effectExtent l="0" t="0" r="5080" b="1270"/>
+            <wp:docPr id="27" name="Image 27"/>
             <wp:cNvGraphicFramePr>
               <a:graphicFrameLocks xmlns:a="http://schemas.openxmlformats.org/drawingml/2006/main" noChangeAspect="1"/>
             </wp:cNvGraphicFramePr>
@@ -4431,17 +4703,11 @@
               <a:graphicData uri="http://schemas.openxmlformats.org/drawingml/2006/picture">
                 <pic:pic xmlns:pic="http://schemas.openxmlformats.org/drawingml/2006/picture">
                   <pic:nvPicPr>
-                    <pic:cNvPr id="10" name="Image 10"/>
+                    <pic:cNvPr id="1" name=""/>
                     <pic:cNvPicPr/>
                   </pic:nvPicPr>
                   <pic:blipFill>
-                    <a:blip r:embed="rId25">
-                      <a:extLst>
-                        <a:ext uri="{28A0092B-C50C-407E-A947-70E740481C1C}">
-                          <a14:useLocalDpi xmlns:a14="http://schemas.microsoft.com/office/drawing/2010/main" val="0"/>
-                        </a:ext>
-                      </a:extLst>
-                    </a:blip>
+                    <a:blip r:embed="rId28"/>
                     <a:stretch>
                       <a:fillRect/>
                     </a:stretch>
@@ -4449,7 +4715,7 @@
                   <pic:spPr>
                     <a:xfrm>
                       <a:off x="0" y="0"/>
-                      <a:ext cx="5734850" cy="4915586"/>
+                      <a:ext cx="1718290" cy="2507302"/>
                     </a:xfrm>
                     <a:prstGeom prst="rect">
                       <a:avLst/>
@@ -4460,27 +4726,6 @@
             </a:graphic>
           </wp:inline>
         </w:drawing>
-      </w:r>
-    </w:p>
-    <w:p>
-      <w:pPr>
-        <w:ind w:firstLine="576"/>
-      </w:pPr>
-    </w:p>
-    <w:p>
-      <w:pPr>
-        <w:ind w:firstLine="576"/>
-      </w:pPr>
-    </w:p>
-    <w:p>
-      <w:r>
-        <w:t>Cette boite permet de suivre l’</w:t>
-      </w:r>
-      <w:r>
-        <w:t>historique</w:t>
-      </w:r>
-      <w:r>
-        <w:t xml:space="preserve"> des différentes versions ainsi que d’afficher cette documentation.</w:t>
       </w:r>
     </w:p>
     <w:p>
@@ -4515,7 +4760,7 @@
       <w:pPr>
         <w:pStyle w:val="Titre1"/>
       </w:pPr>
-      <w:bookmarkStart w:id="20" w:name="_Toc204246312"/>
+      <w:bookmarkStart w:id="20" w:name="_Toc219103731"/>
       <w:r>
         <w:t>Annexes</w:t>
       </w:r>
@@ -4526,7 +4771,7 @@
       <w:pPr>
         <w:pStyle w:val="Titre2"/>
       </w:pPr>
-      <w:bookmarkStart w:id="21" w:name="_Toc204246313"/>
+      <w:bookmarkStart w:id="21" w:name="_Toc219103732"/>
       <w:r>
         <w:t xml:space="preserve">Installation du package </w:t>
       </w:r>
@@ -4576,7 +4821,7 @@
                     <pic:cNvPicPr/>
                   </pic:nvPicPr>
                   <pic:blipFill>
-                    <a:blip r:embed="rId26">
+                    <a:blip r:embed="rId29">
                       <a:extLst>
                         <a:ext uri="{28A0092B-C50C-407E-A947-70E740481C1C}">
                           <a14:useLocalDpi xmlns:a14="http://schemas.microsoft.com/office/drawing/2010/main" val="0"/>
@@ -4663,7 +4908,7 @@
                     <pic:cNvPicPr/>
                   </pic:nvPicPr>
                   <pic:blipFill>
-                    <a:blip r:embed="rId27">
+                    <a:blip r:embed="rId30">
                       <a:extLst>
                         <a:ext uri="{28A0092B-C50C-407E-A947-70E740481C1C}">
                           <a14:useLocalDpi xmlns:a14="http://schemas.microsoft.com/office/drawing/2010/main" val="0"/>
@@ -4701,8 +4946,8 @@
     <w:p/>
     <w:p/>
     <w:sectPr>
-      <w:footerReference w:type="default" r:id="rId28"/>
-      <w:footerReference w:type="first" r:id="rId29"/>
+      <w:footerReference w:type="default" r:id="rId31"/>
+      <w:footerReference w:type="first" r:id="rId32"/>
       <w:pgSz w:w="11906" w:h="16838" w:code="9"/>
       <w:pgMar w:top="851" w:right="924" w:bottom="1616" w:left="1134" w:header="709" w:footer="607" w:gutter="0"/>
       <w:cols w:space="708"/>
@@ -4936,7 +5181,7 @@
             <w:tag w:val="_DCDateCreated"/>
             <w:id w:val="317545533"/>
             <w:dataBinding w:prefixMappings="xmlns:ns0='http://schemas.microsoft.com/office/2006/metadata/properties' xmlns:ns1='http://www.w3.org/2001/XMLSchema-instance' xmlns:ns2='http://schemas.microsoft.com/office/infopath/2007/PartnerControls' xmlns:ns3='a1322699-2fbb-4cce-8aba-176c4fa97253' xmlns:ns4='http://schemas.microsoft.com/sharepoint/v3' xmlns:ns5='http://schemas.microsoft.com/sharepoint/v3/fields' xmlns:ns6='f0ff482e-aa3b-417e-9d65-5f4cb2656651' " w:xpath="/ns0:properties[1]/documentManagement[1]/ns5:_DCDateCreated[1]" w:storeItemID="{1159403A-C237-488E-8C5E-DABF9FCE7043}"/>
-            <w:date w:fullDate="2025-08-29T00:00:00Z">
+            <w:date w:fullDate="2026-01-09T00:00:00Z">
               <w:dateFormat w:val="dd/MM/yyyy"/>
               <w:lid w:val="fr-FR"/>
               <w:storeMappedDataAs w:val="dateTime"/>
@@ -4970,57 +5215,7 @@
                   <w:sz w:val="16"/>
                   <w:szCs w:val="16"/>
                 </w:rPr>
-                <w:t>2</w:t>
-              </w:r>
-              <w:r>
-                <w:rPr>
-                  <w:rFonts w:eastAsia="Calibri"/>
-                  <w:noProof/>
-                  <w:color w:val="002060"/>
-                  <w:sz w:val="16"/>
-                  <w:szCs w:val="16"/>
-                </w:rPr>
-                <w:t>9</w:t>
-              </w:r>
-              <w:r>
-                <w:rPr>
-                  <w:rFonts w:eastAsia="Calibri"/>
-                  <w:noProof/>
-                  <w:color w:val="002060"/>
-                  <w:sz w:val="16"/>
-                  <w:szCs w:val="16"/>
-                </w:rPr>
-                <w:t>/0</w:t>
-              </w:r>
-              <w:r>
-                <w:rPr>
-                  <w:rFonts w:eastAsia="Calibri"/>
-                  <w:noProof/>
-                  <w:color w:val="002060"/>
-                  <w:sz w:val="16"/>
-                  <w:szCs w:val="16"/>
-                </w:rPr>
-                <w:t>8</w:t>
-              </w:r>
-              <w:r>
-                <w:rPr>
-                  <w:rFonts w:eastAsia="Calibri"/>
-                  <w:noProof/>
-                  <w:color w:val="002060"/>
-                  <w:sz w:val="16"/>
-                  <w:szCs w:val="16"/>
-                </w:rPr>
-                <w:t>/202</w:t>
-              </w:r>
-              <w:r>
-                <w:rPr>
-                  <w:rFonts w:eastAsia="Calibri"/>
-                  <w:noProof/>
-                  <w:color w:val="002060"/>
-                  <w:sz w:val="16"/>
-                  <w:szCs w:val="16"/>
-                </w:rPr>
-                <w:t>5</w:t>
+                <w:t>09/01/2026</w:t>
               </w:r>
             </w:p>
           </w:sdtContent>
@@ -7693,6 +7888,35 @@
         </w:p>
       </w:docPartBody>
     </w:docPart>
+    <w:docPart>
+      <w:docPartPr>
+        <w:name w:val="46AD523ACE9C4C268C88B890C4035A62"/>
+        <w:category>
+          <w:name w:val="Général"/>
+          <w:gallery w:val="placeholder"/>
+        </w:category>
+        <w:types>
+          <w:type w:val="bbPlcHdr"/>
+        </w:types>
+        <w:behaviors>
+          <w:behavior w:val="content"/>
+        </w:behaviors>
+        <w:guid w:val="{5881EDF1-518C-4B5A-8F2F-E596A0420251}"/>
+      </w:docPartPr>
+      <w:docPartBody>
+        <w:p>
+          <w:pPr>
+            <w:pStyle w:val="46AD523ACE9C4C268C88B890C4035A62"/>
+          </w:pPr>
+          <w:r>
+            <w:rPr>
+              <w:rStyle w:val="Textedelespacerserv"/>
+            </w:rPr>
+            <w:t>[Date de création]</w:t>
+          </w:r>
+        </w:p>
+      </w:docPartBody>
+    </w:docPart>
   </w:docParts>
 </w:glossaryDocument>
 </file>
@@ -7739,7 +7963,7 @@
     <w:charset w:val="00"/>
     <w:family w:val="swiss"/>
     <w:pitch w:val="variable"/>
-    <w:sig w:usb0="E4002EFF" w:usb1="C000247B" w:usb2="00000009" w:usb3="00000000" w:csb0="000001FF" w:csb1="00000000"/>
+    <w:sig w:usb0="E4002EFF" w:usb1="C200247B" w:usb2="00000009" w:usb3="00000000" w:csb0="000001FF" w:csb1="00000000"/>
   </w:font>
   <w:font w:name="Tahoma">
     <w:panose1 w:val="020B0604030504040204"/>
@@ -7767,7 +7991,7 @@
     <w:charset w:val="00"/>
     <w:family w:val="swiss"/>
     <w:pitch w:val="variable"/>
-    <w:sig w:usb0="E4002EFF" w:usb1="C000247B" w:usb2="00000009" w:usb3="00000000" w:csb0="000001FF" w:csb1="00000000"/>
+    <w:sig w:usb0="A0002AEF" w:usb1="4000207B" w:usb2="00000000" w:usb3="00000000" w:csb0="000001FF" w:csb1="00000000"/>
   </w:font>
 </w:fonts>
 </file>
@@ -7791,11 +8015,13 @@
     <w:rsid w:val="00065F3B"/>
     <w:rsid w:val="000D4DEE"/>
     <w:rsid w:val="00162DC9"/>
+    <w:rsid w:val="00297774"/>
     <w:rsid w:val="003259A4"/>
     <w:rsid w:val="00471113"/>
     <w:rsid w:val="0054019A"/>
     <w:rsid w:val="00596E3A"/>
     <w:rsid w:val="00620954"/>
+    <w:rsid w:val="00675283"/>
     <w:rsid w:val="006C3956"/>
     <w:rsid w:val="006C48C9"/>
     <w:rsid w:val="006D3CE9"/>
@@ -8280,7 +8506,7 @@
     <w:basedOn w:val="Policepardfaut"/>
     <w:uiPriority w:val="99"/>
     <w:semiHidden/>
-    <w:rsid w:val="00F04089"/>
+    <w:rsid w:val="00675283"/>
     <w:rPr>
       <w:color w:val="808080"/>
     </w:rPr>
@@ -8296,6 +8522,13 @@
   <w:style w:type="paragraph" w:customStyle="1" w:styleId="040C324AC53043D19398B4EE6A36694E">
     <w:name w:val="040C324AC53043D19398B4EE6A36694E"/>
     <w:rsid w:val="00CA38A7"/>
+  </w:style>
+  <w:style w:type="paragraph" w:customStyle="1" w:styleId="46AD523ACE9C4C268C88B890C4035A62">
+    <w:name w:val="46AD523ACE9C4C268C88B890C4035A62"/>
+    <w:rsid w:val="00675283"/>
+    <w:pPr>
+      <w:spacing w:after="160" w:line="259" w:lineRule="auto"/>
+    </w:pPr>
   </w:style>
 </w:styles>
 </file>
@@ -8593,6 +8826,10 @@
 </file>
 
 <file path=customXml/item1.xml><?xml version="1.0" encoding="utf-8"?>
+<b:Sources xmlns:b="http://schemas.openxmlformats.org/officeDocument/2006/bibliography" xmlns="http://schemas.openxmlformats.org/officeDocument/2006/bibliography" SelectedStyle="\APA.XSL" StyleName="APA"/>
+</file>
+
+<file path=customXml/item2.xml><?xml version="1.0" encoding="utf-8"?>
 <p:properties xmlns:p="http://schemas.microsoft.com/office/2006/metadata/properties" xmlns:xsi="http://www.w3.org/2001/XMLSchema-instance" xmlns:pc="http://schemas.microsoft.com/office/infopath/2007/PartnerControls">
   <documentManagement>
     <lcf76f155ced4ddcb4097134ff3c332f xmlns="b295003c-aa87-407e-9024-fdee4e88f6fa">
@@ -8602,11 +8839,16 @@
 </p:properties>
 </file>
 
-<file path=customXml/item2.xml><?xml version="1.0" encoding="utf-8"?>
-<b:Sources xmlns:b="http://schemas.openxmlformats.org/officeDocument/2006/bibliography" xmlns="http://schemas.openxmlformats.org/officeDocument/2006/bibliography" SelectedStyle="\APA.XSL" StyleName="APA"/>
+<file path=customXml/item3.xml><?xml version="1.0" encoding="utf-8"?>
+<?mso-contentType ?>
+<FormTemplates xmlns="http://schemas.microsoft.com/sharepoint/v3/contenttype/forms">
+  <Display>DocumentLibraryForm</Display>
+  <Edit>DocumentLibraryForm</Edit>
+  <New>DocumentLibraryForm</New>
+</FormTemplates>
 </file>
 
-<file path=customXml/item3.xml><?xml version="1.0" encoding="utf-8"?>
+<file path=customXml/item4.xml><?xml version="1.0" encoding="utf-8"?>
 <ct:contentTypeSchema xmlns:ct="http://schemas.microsoft.com/office/2006/metadata/contentType" xmlns:ma="http://schemas.microsoft.com/office/2006/metadata/properties/metaAttributes" ct:_="" ma:_="" ma:contentTypeName="Document" ma:contentTypeID="0x010100A3FA4CB5114F4B43B99F0B6DC8751D90" ma:contentTypeVersion="10" ma:contentTypeDescription="Crée un document." ma:contentTypeScope="" ma:versionID="501205be520febb413c56432ff8e6df1">
   <xsd:schema xmlns:xsd="http://www.w3.org/2001/XMLSchema" xmlns:xs="http://www.w3.org/2001/XMLSchema" xmlns:p="http://schemas.microsoft.com/office/2006/metadata/properties" xmlns:ns2="b295003c-aa87-407e-9024-fdee4e88f6fa" targetNamespace="http://schemas.microsoft.com/office/2006/metadata/properties" ma:root="true" ma:fieldsID="0378f5bf275aa5e8e5bb75b38d3da7db" ns2:_="">
     <xsd:import namespace="b295003c-aa87-407e-9024-fdee4e88f6fa"/>
@@ -8784,16 +9026,15 @@
 </ct:contentTypeSchema>
 </file>
 
-<file path=customXml/item4.xml><?xml version="1.0" encoding="utf-8"?>
-<?mso-contentType ?>
-<FormTemplates xmlns="http://schemas.microsoft.com/sharepoint/v3/contenttype/forms">
-  <Display>DocumentLibraryForm</Display>
-  <Edit>DocumentLibraryForm</Edit>
-  <New>DocumentLibraryForm</New>
-</FormTemplates>
+<file path=customXml/itemProps1.xml><?xml version="1.0" encoding="utf-8"?>
+<ds:datastoreItem xmlns:ds="http://schemas.openxmlformats.org/officeDocument/2006/customXml" ds:itemID="{0FF0F878-5F0F-460C-9013-40E72731A637}">
+  <ds:schemaRefs>
+    <ds:schemaRef ds:uri="http://schemas.openxmlformats.org/officeDocument/2006/bibliography"/>
+  </ds:schemaRefs>
+</ds:datastoreItem>
 </file>
 
-<file path=customXml/itemProps1.xml><?xml version="1.0" encoding="utf-8"?>
+<file path=customXml/itemProps2.xml><?xml version="1.0" encoding="utf-8"?>
 <ds:datastoreItem xmlns:ds="http://schemas.openxmlformats.org/officeDocument/2006/customXml" ds:itemID="{1159403A-C237-488E-8C5E-DABF9FCE7043}">
   <ds:schemaRefs>
     <ds:schemaRef ds:uri="http://schemas.microsoft.com/office/2006/metadata/properties"/>
@@ -8803,15 +9044,15 @@
 </ds:datastoreItem>
 </file>
 
-<file path=customXml/itemProps2.xml><?xml version="1.0" encoding="utf-8"?>
-<ds:datastoreItem xmlns:ds="http://schemas.openxmlformats.org/officeDocument/2006/customXml" ds:itemID="{0FF0F878-5F0F-460C-9013-40E72731A637}">
+<file path=customXml/itemProps3.xml><?xml version="1.0" encoding="utf-8"?>
+<ds:datastoreItem xmlns:ds="http://schemas.openxmlformats.org/officeDocument/2006/customXml" ds:itemID="{EEE2973D-7DD7-4773-855D-5CAD81242BDE}">
   <ds:schemaRefs>
-    <ds:schemaRef ds:uri="http://schemas.openxmlformats.org/officeDocument/2006/bibliography"/>
+    <ds:schemaRef ds:uri="http://schemas.microsoft.com/sharepoint/v3/contenttype/forms"/>
   </ds:schemaRefs>
 </ds:datastoreItem>
 </file>
 
-<file path=customXml/itemProps3.xml><?xml version="1.0" encoding="utf-8"?>
+<file path=customXml/itemProps4.xml><?xml version="1.0" encoding="utf-8"?>
 <ds:datastoreItem xmlns:ds="http://schemas.openxmlformats.org/officeDocument/2006/customXml" ds:itemID="{0B65258C-9CEC-414A-989C-54F659AC270E}">
   <ds:schemaRefs>
     <ds:schemaRef ds:uri="http://schemas.microsoft.com/office/2006/metadata/contentType"/>
@@ -8827,12 +9068,4 @@
     <ds:schemaRef ds:uri="http://schemas.microsoft.com/internal/obd"/>
   </ds:schemaRefs>
 </ds:datastoreItem>
-</file>
-
-<file path=customXml/itemProps4.xml><?xml version="1.0" encoding="utf-8"?>
-<ds:datastoreItem xmlns:ds="http://schemas.openxmlformats.org/officeDocument/2006/customXml" ds:itemID="{EEE2973D-7DD7-4773-855D-5CAD81242BDE}">
-  <ds:schemaRefs>
-    <ds:schemaRef ds:uri="http://schemas.microsoft.com/sharepoint/v3/contenttype/forms"/>
-  </ds:schemaRefs>
-</ds:datastoreItem>
 </file>
</xml_diff>